<commit_message>
actualize information and refactor design
</commit_message>
<xml_diff>
--- a/documents/mykola_avramuk_cv.docx
+++ b/documents/mykola_avramuk_cv.docx
@@ -433,25 +433,7 @@
             <w:sz w:val="24"/>
             <w:szCs w:val="24"/>
           </w:rPr>
-          <w:t>avra</w:t>
-        </w:r>
-        <w:r>
-          <w:rPr>
-            <w:rStyle w:val="Hyperlink"/>
-            <w:rFonts w:ascii="Times New Roman" w:eastAsia="Times New Roman" w:hAnsi="Times New Roman" w:cs="Times New Roman"/>
-            <w:sz w:val="24"/>
-            <w:szCs w:val="24"/>
-          </w:rPr>
-          <w:t>m</w:t>
-        </w:r>
-        <w:r>
-          <w:rPr>
-            <w:rStyle w:val="Hyperlink"/>
-            <w:rFonts w:ascii="Times New Roman" w:eastAsia="Times New Roman" w:hAnsi="Times New Roman" w:cs="Times New Roman"/>
-            <w:sz w:val="24"/>
-            <w:szCs w:val="24"/>
-          </w:rPr>
-          <w:t>ukk.com</w:t>
+          <w:t>avramukk.com</w:t>
         </w:r>
       </w:hyperlink>
       <w:bookmarkStart w:id="7" w:name="_heading=h.mnul699vxsbf" w:colFirst="0" w:colLast="0"/>
@@ -1879,7 +1861,6 @@
           <w:color w:val="292929"/>
           <w:sz w:val="24"/>
           <w:szCs w:val="24"/>
-          <w:lang w:val="en-UA"/>
         </w:rPr>
       </w:pPr>
       <w:r>
@@ -1988,7 +1969,17 @@
           <w:szCs w:val="24"/>
           <w:lang w:val="en-UA"/>
         </w:rPr>
-        <w:t xml:space="preserve"> Present</w:t>
+        <w:t xml:space="preserve"> </w:t>
+      </w:r>
+      <w:r>
+        <w:rPr>
+          <w:rFonts w:ascii="Times New Roman" w:eastAsia="Times New Roman" w:hAnsi="Times New Roman" w:cs="Times New Roman"/>
+          <w:bCs/>
+          <w:color w:val="292929"/>
+          <w:sz w:val="24"/>
+          <w:szCs w:val="24"/>
+        </w:rPr>
+        <w:t>Dec 2022</w:t>
       </w:r>
     </w:p>
     <w:p>
@@ -2347,6 +2338,15 @@
           <w:szCs w:val="24"/>
         </w:rPr>
         <w:t xml:space="preserve"> with Terraform</w:t>
+      </w:r>
+      <w:r>
+        <w:rPr>
+          <w:rFonts w:ascii="Times New Roman" w:eastAsia="Times New Roman" w:hAnsi="Times New Roman" w:cs="Times New Roman"/>
+          <w:color w:val="000000"/>
+          <w:sz w:val="24"/>
+          <w:szCs w:val="24"/>
+        </w:rPr>
+        <w:t xml:space="preserve"> and CI/CD supporting</w:t>
       </w:r>
       <w:r>
         <w:rPr>
@@ -5920,28 +5920,28 @@
 </file>
 
 <file path=customXml/item1.xml><?xml version="1.0" encoding="utf-8"?>
+<b:Sources xmlns:b="http://schemas.openxmlformats.org/officeDocument/2006/bibliography" xmlns="http://schemas.openxmlformats.org/officeDocument/2006/bibliography" SelectedStyle="/APASixthEditionOfficeOnline.xsl" StyleName="APA" Version="6"/>
+</file>
+
+<file path=customXml/item2.xml><?xml version="1.0" encoding="utf-8"?>
 <go:gDocsCustomXmlDataStorage xmlns:go="http://customooxmlschemas.google.com/" xmlns:r="http://schemas.openxmlformats.org/officeDocument/2006/relationships">
   <go:docsCustomData xmlns:go="http://customooxmlschemas.google.com/" roundtripDataSignature="AMtx7miquwXk23FDSdvM9g0XjYUQDI2Xiw==">AMUW2mV8Usgr9B3EGQ/Bs/2gV7MOV1FcsDazARidnpsQYEhivZ0IHWnRDt9dIife++wddqz/UmjAJXgUUrSju/v3Or4/TgRCTI8hCbsVskxOzTGwCUff0fRIuydDmGvbHEEZGRGBSc6uIG4nWFqBOFi/8FuxqbXtVkPCvkjthPrckzyex13UgM+uEZoI/PGxSAr06DAz1kd6rbD5kWPATUmh8j7jmqE8AjCocIbn5CNDNAU3xEB2HuT5Yl90f2R9XRLO2+OnxpvQG/UIHBaBEU9OI6OCLQaGulqmjEkXT9uX3T80htX55gf93CoEgeWuQKcpXIGxA5y0k3yMtI5ayqgH5vhTabAQLJ8J8Mmh3mqOOAXHRbmxec7P5FFKIkdrbrulwgglsSu2Ssiys+tZFHxi+GLfMlX0xg==</go:docsCustomData>
 </go:gDocsCustomXmlDataStorage>
 </file>
 
-<file path=customXml/item2.xml><?xml version="1.0" encoding="utf-8"?>
-<b:Sources xmlns:b="http://schemas.openxmlformats.org/officeDocument/2006/bibliography" xmlns="http://schemas.openxmlformats.org/officeDocument/2006/bibliography" SelectedStyle="/APASixthEditionOfficeOnline.xsl" StyleName="APA" Version="6"/>
+<file path=customXml/itemProps1.xml><?xml version="1.0" encoding="utf-8"?>
+<ds:datastoreItem xmlns:ds="http://schemas.openxmlformats.org/officeDocument/2006/customXml" ds:itemID="{335F8DF2-454D-0C43-956B-169775FCDB14}">
+  <ds:schemaRefs>
+    <ds:schemaRef ds:uri="http://schemas.openxmlformats.org/officeDocument/2006/bibliography"/>
+  </ds:schemaRefs>
+</ds:datastoreItem>
 </file>
 
-<file path=customXml/itemProps1.xml><?xml version="1.0" encoding="utf-8"?>
+<file path=customXml/itemProps2.xml><?xml version="1.0" encoding="utf-8"?>
 <ds:datastoreItem xmlns:ds="http://schemas.openxmlformats.org/officeDocument/2006/customXml" ds:itemID="{11111111-1234-1234-1234-123412341234}">
   <ds:schemaRefs>
     <ds:schemaRef ds:uri="http://customooxmlschemas.google.com/"/>
     <ds:schemaRef ds:uri="http://schemas.openxmlformats.org/officeDocument/2006/relationships"/>
   </ds:schemaRefs>
 </ds:datastoreItem>
-</file>
-
-<file path=customXml/itemProps2.xml><?xml version="1.0" encoding="utf-8"?>
-<ds:datastoreItem xmlns:ds="http://schemas.openxmlformats.org/officeDocument/2006/customXml" ds:itemID="{335F8DF2-454D-0C43-956B-169775FCDB14}">
-  <ds:schemaRefs>
-    <ds:schemaRef ds:uri="http://schemas.openxmlformats.org/officeDocument/2006/bibliography"/>
-  </ds:schemaRefs>
-</ds:datastoreItem>
 </file>
</xml_diff>

<commit_message>
fix wrong date in Rivet product
</commit_message>
<xml_diff>
--- a/documents/mykola_avramuk_cv.docx
+++ b/documents/mykola_avramuk_cv.docx
@@ -21,7 +21,6 @@
         </w:rPr>
       </w:pPr>
       <w:bookmarkStart w:id="0" w:name="OLE_LINK14"/>
-      <w:proofErr w:type="spellStart"/>
       <w:r>
         <w:rPr>
           <w:rFonts w:ascii="Times New Roman" w:eastAsia="Times New Roman" w:hAnsi="Times New Roman" w:cs="Times New Roman"/>
@@ -32,7 +31,6 @@
         </w:rPr>
         <w:t>Mykola</w:t>
       </w:r>
-      <w:proofErr w:type="spellEnd"/>
       <w:r>
         <w:rPr>
           <w:rFonts w:ascii="Times New Roman" w:eastAsia="Times New Roman" w:hAnsi="Times New Roman" w:cs="Times New Roman"/>
@@ -42,7 +40,6 @@
         </w:rPr>
         <w:t xml:space="preserve"> </w:t>
       </w:r>
-      <w:proofErr w:type="spellStart"/>
       <w:r>
         <w:rPr>
           <w:rFonts w:ascii="Times New Roman" w:eastAsia="Times New Roman" w:hAnsi="Times New Roman" w:cs="Times New Roman"/>
@@ -53,7 +50,6 @@
         </w:rPr>
         <w:t>Avramuk</w:t>
       </w:r>
-      <w:proofErr w:type="spellEnd"/>
       <w:r>
         <w:rPr>
           <w:rFonts w:ascii="Times New Roman" w:eastAsia="Times New Roman" w:hAnsi="Times New Roman" w:cs="Times New Roman"/>
@@ -305,20 +301,8 @@
             <w:szCs w:val="24"/>
             <w:u w:val="single"/>
           </w:rPr>
-          <w:t>linkedin.com/in/</w:t>
+          <w:t>linkedin.com/in/avramukk</w:t>
         </w:r>
-        <w:proofErr w:type="spellStart"/>
-        <w:r>
-          <w:rPr>
-            <w:rFonts w:ascii="Times New Roman" w:eastAsia="Times New Roman" w:hAnsi="Times New Roman" w:cs="Times New Roman"/>
-            <w:color w:val="1155CC"/>
-            <w:sz w:val="24"/>
-            <w:szCs w:val="24"/>
-            <w:u w:val="single"/>
-          </w:rPr>
-          <w:t>avramukk</w:t>
-        </w:r>
-        <w:proofErr w:type="spellEnd"/>
       </w:hyperlink>
     </w:p>
     <w:p>
@@ -343,7 +327,6 @@
       <w:bookmarkStart w:id="5" w:name="_heading=h.94s9q77fqw7y" w:colFirst="0" w:colLast="0"/>
       <w:bookmarkStart w:id="6" w:name="OLE_LINK1"/>
       <w:bookmarkEnd w:id="5"/>
-      <w:proofErr w:type="spellStart"/>
       <w:r>
         <w:rPr>
           <w:rFonts w:ascii="Times New Roman" w:eastAsia="Times New Roman" w:hAnsi="Times New Roman" w:cs="Times New Roman"/>
@@ -354,7 +337,6 @@
         <w:t>Github</w:t>
       </w:r>
       <w:bookmarkEnd w:id="6"/>
-      <w:proofErr w:type="spellEnd"/>
       <w:r>
         <w:rPr>
           <w:rFonts w:ascii="Times New Roman" w:eastAsia="Times New Roman" w:hAnsi="Times New Roman" w:cs="Times New Roman"/>
@@ -373,20 +355,8 @@
             <w:szCs w:val="24"/>
             <w:u w:val="single"/>
           </w:rPr>
-          <w:t>github.com/</w:t>
+          <w:t>github.com/avramukk</w:t>
         </w:r>
-        <w:proofErr w:type="spellStart"/>
-        <w:r>
-          <w:rPr>
-            <w:rFonts w:ascii="Times New Roman" w:eastAsia="Times New Roman" w:hAnsi="Times New Roman" w:cs="Times New Roman"/>
-            <w:color w:val="1155CC"/>
-            <w:sz w:val="24"/>
-            <w:szCs w:val="24"/>
-            <w:u w:val="single"/>
-          </w:rPr>
-          <w:t>avramukk</w:t>
-        </w:r>
-        <w:proofErr w:type="spellEnd"/>
       </w:hyperlink>
     </w:p>
     <w:p>
@@ -674,19 +644,27 @@
           <w:sz w:val="24"/>
           <w:szCs w:val="24"/>
         </w:rPr>
-        <w:t xml:space="preserve">- AWS: EC2, ECS, S3, Lambda, Route53, </w:t>
-      </w:r>
-      <w:proofErr w:type="spellStart"/>
-      <w:r>
+        <w:t>- AWS: EC2, ECS, S3, Lambda, Route53, Api Gateway, CloudFormation - Advanced</w:t>
+      </w:r>
+    </w:p>
+    <w:p>
+      <w:pPr>
+        <w:pBdr>
+          <w:top w:val="nil"/>
+          <w:left w:val="nil"/>
+          <w:bottom w:val="nil"/>
+          <w:right w:val="nil"/>
+          <w:between w:val="nil"/>
+        </w:pBdr>
+        <w:spacing w:after="0" w:line="240" w:lineRule="auto"/>
+        <w:ind w:left="720" w:right="141"/>
         <w:rPr>
           <w:rFonts w:ascii="Times New Roman" w:eastAsia="Times New Roman" w:hAnsi="Times New Roman" w:cs="Times New Roman"/>
           <w:color w:val="0D0D0D"/>
           <w:sz w:val="24"/>
           <w:szCs w:val="24"/>
         </w:rPr>
-        <w:t>Api</w:t>
-      </w:r>
-      <w:proofErr w:type="spellEnd"/>
+      </w:pPr>
       <w:r>
         <w:rPr>
           <w:rFonts w:ascii="Times New Roman" w:eastAsia="Times New Roman" w:hAnsi="Times New Roman" w:cs="Times New Roman"/>
@@ -694,7 +672,7 @@
           <w:sz w:val="24"/>
           <w:szCs w:val="24"/>
         </w:rPr>
-        <w:t xml:space="preserve"> Gateway, CloudFormation - Advanced</w:t>
+        <w:t>- IaC: Terraform, Cloudformation - Intermediate</w:t>
       </w:r>
     </w:p>
     <w:p>
@@ -722,19 +700,27 @@
           <w:sz w:val="24"/>
           <w:szCs w:val="24"/>
         </w:rPr>
-        <w:t xml:space="preserve">- </w:t>
-      </w:r>
-      <w:proofErr w:type="spellStart"/>
-      <w:r>
+        <w:t>- CI/CD: CodeBuild, CodePipeline - Intermediate</w:t>
+      </w:r>
+    </w:p>
+    <w:p>
+      <w:pPr>
+        <w:pBdr>
+          <w:top w:val="nil"/>
+          <w:left w:val="nil"/>
+          <w:bottom w:val="nil"/>
+          <w:right w:val="nil"/>
+          <w:between w:val="nil"/>
+        </w:pBdr>
+        <w:spacing w:after="0" w:line="240" w:lineRule="auto"/>
+        <w:ind w:left="720" w:right="141"/>
         <w:rPr>
           <w:rFonts w:ascii="Times New Roman" w:eastAsia="Times New Roman" w:hAnsi="Times New Roman" w:cs="Times New Roman"/>
           <w:color w:val="0D0D0D"/>
           <w:sz w:val="24"/>
           <w:szCs w:val="24"/>
         </w:rPr>
-        <w:t>IaC</w:t>
-      </w:r>
-      <w:proofErr w:type="spellEnd"/>
+      </w:pPr>
       <w:r>
         <w:rPr>
           <w:rFonts w:ascii="Times New Roman" w:eastAsia="Times New Roman" w:hAnsi="Times New Roman" w:cs="Times New Roman"/>
@@ -742,9 +728,8 @@
           <w:sz w:val="24"/>
           <w:szCs w:val="24"/>
         </w:rPr>
-        <w:t xml:space="preserve">: Terraform, </w:t>
-      </w:r>
-      <w:proofErr w:type="spellStart"/>
+        <w:t>- Linux</w:t>
+      </w:r>
       <w:r>
         <w:rPr>
           <w:rFonts w:ascii="Times New Roman" w:eastAsia="Times New Roman" w:hAnsi="Times New Roman" w:cs="Times New Roman"/>
@@ -752,9 +737,8 @@
           <w:sz w:val="24"/>
           <w:szCs w:val="24"/>
         </w:rPr>
-        <w:t>Cloudformation</w:t>
-      </w:r>
-      <w:proofErr w:type="spellEnd"/>
+        <w:t>, Docker</w:t>
+      </w:r>
       <w:r>
         <w:rPr>
           <w:rFonts w:ascii="Times New Roman" w:eastAsia="Times New Roman" w:hAnsi="Times New Roman" w:cs="Times New Roman"/>
@@ -762,7 +746,7 @@
           <w:sz w:val="24"/>
           <w:szCs w:val="24"/>
         </w:rPr>
-        <w:t xml:space="preserve"> - Intermediate</w:t>
+        <w:t xml:space="preserve"> - Advanced</w:t>
       </w:r>
     </w:p>
     <w:p>
@@ -790,19 +774,27 @@
           <w:sz w:val="24"/>
           <w:szCs w:val="24"/>
         </w:rPr>
-        <w:t xml:space="preserve">- CI/CD: </w:t>
-      </w:r>
-      <w:proofErr w:type="spellStart"/>
-      <w:r>
+        <w:t>- Kubernetes, ArgoCD, Helm, Ansible - Novice</w:t>
+      </w:r>
+    </w:p>
+    <w:p>
+      <w:pPr>
+        <w:pBdr>
+          <w:top w:val="nil"/>
+          <w:left w:val="nil"/>
+          <w:bottom w:val="nil"/>
+          <w:right w:val="nil"/>
+          <w:between w:val="nil"/>
+        </w:pBdr>
+        <w:spacing w:after="0" w:line="240" w:lineRule="auto"/>
+        <w:ind w:left="720" w:right="141"/>
         <w:rPr>
           <w:rFonts w:ascii="Times New Roman" w:eastAsia="Times New Roman" w:hAnsi="Times New Roman" w:cs="Times New Roman"/>
           <w:color w:val="0D0D0D"/>
           <w:sz w:val="24"/>
           <w:szCs w:val="24"/>
         </w:rPr>
-        <w:t>CodeBuild</w:t>
-      </w:r>
-      <w:proofErr w:type="spellEnd"/>
+      </w:pPr>
       <w:r>
         <w:rPr>
           <w:rFonts w:ascii="Times New Roman" w:eastAsia="Times New Roman" w:hAnsi="Times New Roman" w:cs="Times New Roman"/>
@@ -810,19 +802,27 @@
           <w:sz w:val="24"/>
           <w:szCs w:val="24"/>
         </w:rPr>
-        <w:t xml:space="preserve">, </w:t>
-      </w:r>
-      <w:proofErr w:type="spellStart"/>
-      <w:r>
+        <w:t>- Scripting: Bash, Python - Novice</w:t>
+      </w:r>
+    </w:p>
+    <w:p>
+      <w:pPr>
+        <w:pBdr>
+          <w:top w:val="nil"/>
+          <w:left w:val="nil"/>
+          <w:bottom w:val="nil"/>
+          <w:right w:val="nil"/>
+          <w:between w:val="nil"/>
+        </w:pBdr>
+        <w:spacing w:after="0" w:line="240" w:lineRule="auto"/>
+        <w:ind w:left="720" w:right="141"/>
         <w:rPr>
           <w:rFonts w:ascii="Times New Roman" w:eastAsia="Times New Roman" w:hAnsi="Times New Roman" w:cs="Times New Roman"/>
           <w:color w:val="0D0D0D"/>
           <w:sz w:val="24"/>
           <w:szCs w:val="24"/>
         </w:rPr>
-        <w:t>CodePipeline</w:t>
-      </w:r>
-      <w:proofErr w:type="spellEnd"/>
+      </w:pPr>
       <w:r>
         <w:rPr>
           <w:rFonts w:ascii="Times New Roman" w:eastAsia="Times New Roman" w:hAnsi="Times New Roman" w:cs="Times New Roman"/>
@@ -830,7 +830,7 @@
           <w:sz w:val="24"/>
           <w:szCs w:val="24"/>
         </w:rPr>
-        <w:t xml:space="preserve"> - Intermediate</w:t>
+        <w:t>- Windows, macOS, Android, iOS - Intermediate</w:t>
       </w:r>
     </w:p>
     <w:p>
@@ -858,17 +858,27 @@
           <w:sz w:val="24"/>
           <w:szCs w:val="24"/>
         </w:rPr>
-        <w:t>- Linux</w:t>
-      </w:r>
-      <w:r>
+        <w:t>- Playwright, Cypress - Novice</w:t>
+      </w:r>
+    </w:p>
+    <w:p>
+      <w:pPr>
+        <w:pBdr>
+          <w:top w:val="nil"/>
+          <w:left w:val="nil"/>
+          <w:bottom w:val="nil"/>
+          <w:right w:val="nil"/>
+          <w:between w:val="nil"/>
+        </w:pBdr>
+        <w:spacing w:after="0" w:line="240" w:lineRule="auto"/>
+        <w:ind w:left="720" w:right="141"/>
         <w:rPr>
           <w:rFonts w:ascii="Times New Roman" w:eastAsia="Times New Roman" w:hAnsi="Times New Roman" w:cs="Times New Roman"/>
           <w:color w:val="0D0D0D"/>
           <w:sz w:val="24"/>
           <w:szCs w:val="24"/>
         </w:rPr>
-        <w:t>, Docker</w:t>
-      </w:r>
+      </w:pPr>
       <w:r>
         <w:rPr>
           <w:rFonts w:ascii="Times New Roman" w:eastAsia="Times New Roman" w:hAnsi="Times New Roman" w:cs="Times New Roman"/>
@@ -876,7 +886,7 @@
           <w:sz w:val="24"/>
           <w:szCs w:val="24"/>
         </w:rPr>
-        <w:t xml:space="preserve"> - Advanced</w:t>
+        <w:t>- Postman - Advanced</w:t>
       </w:r>
     </w:p>
     <w:p>
@@ -904,19 +914,27 @@
           <w:sz w:val="24"/>
           <w:szCs w:val="24"/>
         </w:rPr>
-        <w:t xml:space="preserve">- Kubernetes, </w:t>
-      </w:r>
-      <w:proofErr w:type="spellStart"/>
-      <w:r>
+        <w:t>- vMix, OBS, LiveU, AWS Elwemental Live</w:t>
+      </w:r>
+    </w:p>
+    <w:p>
+      <w:pPr>
+        <w:pBdr>
+          <w:top w:val="nil"/>
+          <w:left w:val="nil"/>
+          <w:bottom w:val="nil"/>
+          <w:right w:val="nil"/>
+          <w:between w:val="nil"/>
+        </w:pBdr>
+        <w:spacing w:after="0" w:line="240" w:lineRule="auto"/>
+        <w:ind w:left="720" w:right="141"/>
         <w:rPr>
           <w:rFonts w:ascii="Times New Roman" w:eastAsia="Times New Roman" w:hAnsi="Times New Roman" w:cs="Times New Roman"/>
           <w:color w:val="0D0D0D"/>
           <w:sz w:val="24"/>
           <w:szCs w:val="24"/>
         </w:rPr>
-        <w:t>ArgoCD</w:t>
-      </w:r>
-      <w:proofErr w:type="spellEnd"/>
+      </w:pPr>
       <w:r>
         <w:rPr>
           <w:rFonts w:ascii="Times New Roman" w:eastAsia="Times New Roman" w:hAnsi="Times New Roman" w:cs="Times New Roman"/>
@@ -924,7 +942,7 @@
           <w:sz w:val="24"/>
           <w:szCs w:val="24"/>
         </w:rPr>
-        <w:t>, Helm, Ansible - Novice</w:t>
+        <w:t>- Github Projects, TestRail</w:t>
       </w:r>
     </w:p>
     <w:p>
@@ -952,7 +970,7 @@
           <w:sz w:val="24"/>
           <w:szCs w:val="24"/>
         </w:rPr>
-        <w:t>- Scripting: Bash, Python - Novice</w:t>
+        <w:t>- SDI and IP video transport, Oasys System</w:t>
       </w:r>
     </w:p>
     <w:p>
@@ -980,336 +998,17 @@
           <w:sz w:val="24"/>
           <w:szCs w:val="24"/>
         </w:rPr>
-        <w:t>- Windows, macOS, Android, iOS - Intermediate</w:t>
-      </w:r>
-    </w:p>
-    <w:p>
-      <w:pPr>
-        <w:pBdr>
-          <w:top w:val="nil"/>
-          <w:left w:val="nil"/>
-          <w:bottom w:val="nil"/>
-          <w:right w:val="nil"/>
-          <w:between w:val="nil"/>
-        </w:pBdr>
-        <w:spacing w:after="0" w:line="240" w:lineRule="auto"/>
-        <w:ind w:left="720" w:right="141"/>
+        <w:t>- MPEG Video, SRT, Zixi, RTMP, HLS, WebRTC, NDI, F</w:t>
+      </w:r>
+      <w:r>
         <w:rPr>
           <w:rFonts w:ascii="Times New Roman" w:eastAsia="Times New Roman" w:hAnsi="Times New Roman" w:cs="Times New Roman"/>
           <w:color w:val="0D0D0D"/>
           <w:sz w:val="24"/>
           <w:szCs w:val="24"/>
         </w:rPr>
-      </w:pPr>
-      <w:r>
-        <w:rPr>
-          <w:rFonts w:ascii="Times New Roman" w:eastAsia="Times New Roman" w:hAnsi="Times New Roman" w:cs="Times New Roman"/>
-          <w:color w:val="0D0D0D"/>
-          <w:sz w:val="24"/>
-          <w:szCs w:val="24"/>
-        </w:rPr>
-        <w:t>- Playwright, Cypress - Novice</w:t>
-      </w:r>
-    </w:p>
-    <w:p>
-      <w:pPr>
-        <w:pBdr>
-          <w:top w:val="nil"/>
-          <w:left w:val="nil"/>
-          <w:bottom w:val="nil"/>
-          <w:right w:val="nil"/>
-          <w:between w:val="nil"/>
-        </w:pBdr>
-        <w:spacing w:after="0" w:line="240" w:lineRule="auto"/>
-        <w:ind w:left="720" w:right="141"/>
-        <w:rPr>
-          <w:rFonts w:ascii="Times New Roman" w:eastAsia="Times New Roman" w:hAnsi="Times New Roman" w:cs="Times New Roman"/>
-          <w:color w:val="0D0D0D"/>
-          <w:sz w:val="24"/>
-          <w:szCs w:val="24"/>
-        </w:rPr>
-      </w:pPr>
-      <w:r>
-        <w:rPr>
-          <w:rFonts w:ascii="Times New Roman" w:eastAsia="Times New Roman" w:hAnsi="Times New Roman" w:cs="Times New Roman"/>
-          <w:color w:val="0D0D0D"/>
-          <w:sz w:val="24"/>
-          <w:szCs w:val="24"/>
-        </w:rPr>
-        <w:t>- Postman - Advanced</w:t>
-      </w:r>
-    </w:p>
-    <w:p>
-      <w:pPr>
-        <w:pBdr>
-          <w:top w:val="nil"/>
-          <w:left w:val="nil"/>
-          <w:bottom w:val="nil"/>
-          <w:right w:val="nil"/>
-          <w:between w:val="nil"/>
-        </w:pBdr>
-        <w:spacing w:after="0" w:line="240" w:lineRule="auto"/>
-        <w:ind w:left="720" w:right="141"/>
-        <w:rPr>
-          <w:rFonts w:ascii="Times New Roman" w:eastAsia="Times New Roman" w:hAnsi="Times New Roman" w:cs="Times New Roman"/>
-          <w:color w:val="0D0D0D"/>
-          <w:sz w:val="24"/>
-          <w:szCs w:val="24"/>
-        </w:rPr>
-      </w:pPr>
-      <w:r>
-        <w:rPr>
-          <w:rFonts w:ascii="Times New Roman" w:eastAsia="Times New Roman" w:hAnsi="Times New Roman" w:cs="Times New Roman"/>
-          <w:color w:val="0D0D0D"/>
-          <w:sz w:val="24"/>
-          <w:szCs w:val="24"/>
-        </w:rPr>
-        <w:t xml:space="preserve">- </w:t>
-      </w:r>
-      <w:proofErr w:type="spellStart"/>
-      <w:r>
-        <w:rPr>
-          <w:rFonts w:ascii="Times New Roman" w:eastAsia="Times New Roman" w:hAnsi="Times New Roman" w:cs="Times New Roman"/>
-          <w:color w:val="0D0D0D"/>
-          <w:sz w:val="24"/>
-          <w:szCs w:val="24"/>
-        </w:rPr>
-        <w:t>vMix</w:t>
-      </w:r>
-      <w:proofErr w:type="spellEnd"/>
-      <w:r>
-        <w:rPr>
-          <w:rFonts w:ascii="Times New Roman" w:eastAsia="Times New Roman" w:hAnsi="Times New Roman" w:cs="Times New Roman"/>
-          <w:color w:val="0D0D0D"/>
-          <w:sz w:val="24"/>
-          <w:szCs w:val="24"/>
-        </w:rPr>
-        <w:t xml:space="preserve">, OBS, </w:t>
-      </w:r>
-      <w:proofErr w:type="spellStart"/>
-      <w:r>
-        <w:rPr>
-          <w:rFonts w:ascii="Times New Roman" w:eastAsia="Times New Roman" w:hAnsi="Times New Roman" w:cs="Times New Roman"/>
-          <w:color w:val="0D0D0D"/>
-          <w:sz w:val="24"/>
-          <w:szCs w:val="24"/>
-        </w:rPr>
-        <w:t>LiveU</w:t>
-      </w:r>
-      <w:proofErr w:type="spellEnd"/>
-      <w:r>
-        <w:rPr>
-          <w:rFonts w:ascii="Times New Roman" w:eastAsia="Times New Roman" w:hAnsi="Times New Roman" w:cs="Times New Roman"/>
-          <w:color w:val="0D0D0D"/>
-          <w:sz w:val="24"/>
-          <w:szCs w:val="24"/>
-        </w:rPr>
-        <w:t xml:space="preserve">, AWS </w:t>
-      </w:r>
-      <w:proofErr w:type="spellStart"/>
-      <w:r>
-        <w:rPr>
-          <w:rFonts w:ascii="Times New Roman" w:eastAsia="Times New Roman" w:hAnsi="Times New Roman" w:cs="Times New Roman"/>
-          <w:color w:val="0D0D0D"/>
-          <w:sz w:val="24"/>
-          <w:szCs w:val="24"/>
-        </w:rPr>
-        <w:t>Elwemental</w:t>
-      </w:r>
-      <w:proofErr w:type="spellEnd"/>
-      <w:r>
-        <w:rPr>
-          <w:rFonts w:ascii="Times New Roman" w:eastAsia="Times New Roman" w:hAnsi="Times New Roman" w:cs="Times New Roman"/>
-          <w:color w:val="0D0D0D"/>
-          <w:sz w:val="24"/>
-          <w:szCs w:val="24"/>
-        </w:rPr>
-        <w:t xml:space="preserve"> Live</w:t>
-      </w:r>
-    </w:p>
-    <w:p>
-      <w:pPr>
-        <w:pBdr>
-          <w:top w:val="nil"/>
-          <w:left w:val="nil"/>
-          <w:bottom w:val="nil"/>
-          <w:right w:val="nil"/>
-          <w:between w:val="nil"/>
-        </w:pBdr>
-        <w:spacing w:after="0" w:line="240" w:lineRule="auto"/>
-        <w:ind w:left="720" w:right="141"/>
-        <w:rPr>
-          <w:rFonts w:ascii="Times New Roman" w:eastAsia="Times New Roman" w:hAnsi="Times New Roman" w:cs="Times New Roman"/>
-          <w:color w:val="0D0D0D"/>
-          <w:sz w:val="24"/>
-          <w:szCs w:val="24"/>
-        </w:rPr>
-      </w:pPr>
-      <w:r>
-        <w:rPr>
-          <w:rFonts w:ascii="Times New Roman" w:eastAsia="Times New Roman" w:hAnsi="Times New Roman" w:cs="Times New Roman"/>
-          <w:color w:val="0D0D0D"/>
-          <w:sz w:val="24"/>
-          <w:szCs w:val="24"/>
-        </w:rPr>
-        <w:t xml:space="preserve">- </w:t>
-      </w:r>
-      <w:proofErr w:type="spellStart"/>
-      <w:r>
-        <w:rPr>
-          <w:rFonts w:ascii="Times New Roman" w:eastAsia="Times New Roman" w:hAnsi="Times New Roman" w:cs="Times New Roman"/>
-          <w:color w:val="0D0D0D"/>
-          <w:sz w:val="24"/>
-          <w:szCs w:val="24"/>
-        </w:rPr>
-        <w:t>Github</w:t>
-      </w:r>
-      <w:proofErr w:type="spellEnd"/>
-      <w:r>
-        <w:rPr>
-          <w:rFonts w:ascii="Times New Roman" w:eastAsia="Times New Roman" w:hAnsi="Times New Roman" w:cs="Times New Roman"/>
-          <w:color w:val="0D0D0D"/>
-          <w:sz w:val="24"/>
-          <w:szCs w:val="24"/>
-        </w:rPr>
-        <w:t xml:space="preserve"> Projects, TestRail</w:t>
-      </w:r>
-    </w:p>
-    <w:p>
-      <w:pPr>
-        <w:pBdr>
-          <w:top w:val="nil"/>
-          <w:left w:val="nil"/>
-          <w:bottom w:val="nil"/>
-          <w:right w:val="nil"/>
-          <w:between w:val="nil"/>
-        </w:pBdr>
-        <w:spacing w:after="0" w:line="240" w:lineRule="auto"/>
-        <w:ind w:left="720" w:right="141"/>
-        <w:rPr>
-          <w:rFonts w:ascii="Times New Roman" w:eastAsia="Times New Roman" w:hAnsi="Times New Roman" w:cs="Times New Roman"/>
-          <w:color w:val="0D0D0D"/>
-          <w:sz w:val="24"/>
-          <w:szCs w:val="24"/>
-        </w:rPr>
-      </w:pPr>
-      <w:r>
-        <w:rPr>
-          <w:rFonts w:ascii="Times New Roman" w:eastAsia="Times New Roman" w:hAnsi="Times New Roman" w:cs="Times New Roman"/>
-          <w:color w:val="0D0D0D"/>
-          <w:sz w:val="24"/>
-          <w:szCs w:val="24"/>
-        </w:rPr>
-        <w:t xml:space="preserve">- SDI and IP video transport, </w:t>
-      </w:r>
-      <w:proofErr w:type="spellStart"/>
-      <w:r>
-        <w:rPr>
-          <w:rFonts w:ascii="Times New Roman" w:eastAsia="Times New Roman" w:hAnsi="Times New Roman" w:cs="Times New Roman"/>
-          <w:color w:val="0D0D0D"/>
-          <w:sz w:val="24"/>
-          <w:szCs w:val="24"/>
-        </w:rPr>
-        <w:t>Oasys</w:t>
-      </w:r>
-      <w:proofErr w:type="spellEnd"/>
-      <w:r>
-        <w:rPr>
-          <w:rFonts w:ascii="Times New Roman" w:eastAsia="Times New Roman" w:hAnsi="Times New Roman" w:cs="Times New Roman"/>
-          <w:color w:val="0D0D0D"/>
-          <w:sz w:val="24"/>
-          <w:szCs w:val="24"/>
-        </w:rPr>
-        <w:t xml:space="preserve"> System</w:t>
-      </w:r>
-    </w:p>
-    <w:p>
-      <w:pPr>
-        <w:pBdr>
-          <w:top w:val="nil"/>
-          <w:left w:val="nil"/>
-          <w:bottom w:val="nil"/>
-          <w:right w:val="nil"/>
-          <w:between w:val="nil"/>
-        </w:pBdr>
-        <w:spacing w:after="0" w:line="240" w:lineRule="auto"/>
-        <w:ind w:left="720" w:right="141"/>
-        <w:rPr>
-          <w:rFonts w:ascii="Times New Roman" w:eastAsia="Times New Roman" w:hAnsi="Times New Roman" w:cs="Times New Roman"/>
-          <w:color w:val="0D0D0D"/>
-          <w:sz w:val="24"/>
-          <w:szCs w:val="24"/>
-        </w:rPr>
-      </w:pPr>
-      <w:r>
-        <w:rPr>
-          <w:rFonts w:ascii="Times New Roman" w:eastAsia="Times New Roman" w:hAnsi="Times New Roman" w:cs="Times New Roman"/>
-          <w:color w:val="0D0D0D"/>
-          <w:sz w:val="24"/>
-          <w:szCs w:val="24"/>
-        </w:rPr>
-        <w:t xml:space="preserve">- MPEG Video, SRT, </w:t>
-      </w:r>
-      <w:proofErr w:type="spellStart"/>
-      <w:r>
-        <w:rPr>
-          <w:rFonts w:ascii="Times New Roman" w:eastAsia="Times New Roman" w:hAnsi="Times New Roman" w:cs="Times New Roman"/>
-          <w:color w:val="0D0D0D"/>
-          <w:sz w:val="24"/>
-          <w:szCs w:val="24"/>
-        </w:rPr>
-        <w:t>Zixi</w:t>
-      </w:r>
-      <w:proofErr w:type="spellEnd"/>
-      <w:r>
-        <w:rPr>
-          <w:rFonts w:ascii="Times New Roman" w:eastAsia="Times New Roman" w:hAnsi="Times New Roman" w:cs="Times New Roman"/>
-          <w:color w:val="0D0D0D"/>
-          <w:sz w:val="24"/>
-          <w:szCs w:val="24"/>
-        </w:rPr>
-        <w:t xml:space="preserve">, RTMP, HLS, WebRTC, NDI, </w:t>
-      </w:r>
-      <w:proofErr w:type="spellStart"/>
-      <w:r>
-        <w:rPr>
-          <w:rFonts w:ascii="Times New Roman" w:eastAsia="Times New Roman" w:hAnsi="Times New Roman" w:cs="Times New Roman"/>
-          <w:color w:val="0D0D0D"/>
-          <w:sz w:val="24"/>
-          <w:szCs w:val="24"/>
-        </w:rPr>
-        <w:t>F</w:t>
-      </w:r>
-      <w:r>
-        <w:rPr>
-          <w:rFonts w:ascii="Times New Roman" w:eastAsia="Times New Roman" w:hAnsi="Times New Roman" w:cs="Times New Roman"/>
-          <w:color w:val="0D0D0D"/>
-          <w:sz w:val="24"/>
-          <w:szCs w:val="24"/>
-        </w:rPr>
-        <w:t>Fmpeg</w:t>
-      </w:r>
-      <w:proofErr w:type="spellEnd"/>
-      <w:r>
-        <w:rPr>
-          <w:rFonts w:ascii="Times New Roman" w:eastAsia="Times New Roman" w:hAnsi="Times New Roman" w:cs="Times New Roman"/>
-          <w:color w:val="0D0D0D"/>
-          <w:sz w:val="24"/>
-          <w:szCs w:val="24"/>
-        </w:rPr>
-        <w:t xml:space="preserve">, </w:t>
-      </w:r>
-      <w:proofErr w:type="spellStart"/>
-      <w:r>
-        <w:rPr>
-          <w:rFonts w:ascii="Times New Roman" w:eastAsia="Times New Roman" w:hAnsi="Times New Roman" w:cs="Times New Roman"/>
-          <w:color w:val="0D0D0D"/>
-          <w:sz w:val="24"/>
-          <w:szCs w:val="24"/>
-        </w:rPr>
-        <w:t>Gstreamer</w:t>
-      </w:r>
-      <w:proofErr w:type="spellEnd"/>
+        <w:t>Fmpeg, Gstreamer</w:t>
+      </w:r>
     </w:p>
     <w:p>
       <w:pPr>
@@ -1715,7 +1414,6 @@
         </w:rPr>
         <w:t xml:space="preserve">Responsibility: </w:t>
       </w:r>
-      <w:proofErr w:type="spellStart"/>
       <w:r>
         <w:rPr>
           <w:rFonts w:ascii="Times New Roman" w:eastAsia="Times New Roman" w:hAnsi="Times New Roman" w:cs="Times New Roman"/>
@@ -1723,17 +1421,7 @@
           <w:sz w:val="24"/>
           <w:szCs w:val="24"/>
         </w:rPr>
-        <w:t>IaC</w:t>
-      </w:r>
-      <w:proofErr w:type="spellEnd"/>
-      <w:r>
-        <w:rPr>
-          <w:rFonts w:ascii="Times New Roman" w:eastAsia="Times New Roman" w:hAnsi="Times New Roman" w:cs="Times New Roman"/>
-          <w:color w:val="000000"/>
-          <w:sz w:val="24"/>
-          <w:szCs w:val="24"/>
-        </w:rPr>
-        <w:t xml:space="preserve"> for serverless service for generating Ad video graphics and insertion into streams</w:t>
+        <w:t>IaC for serverless service for generating Ad video graphics and insertion into streams</w:t>
       </w:r>
     </w:p>
     <w:p>
@@ -2009,7 +1697,6 @@
         </w:rPr>
         <w:t xml:space="preserve">Responsibility: </w:t>
       </w:r>
-      <w:proofErr w:type="spellStart"/>
       <w:r>
         <w:rPr>
           <w:rFonts w:ascii="Times New Roman" w:eastAsia="Times New Roman" w:hAnsi="Times New Roman" w:cs="Times New Roman"/>
@@ -2017,17 +1704,7 @@
           <w:sz w:val="24"/>
           <w:szCs w:val="24"/>
         </w:rPr>
-        <w:t>IaC</w:t>
-      </w:r>
-      <w:proofErr w:type="spellEnd"/>
-      <w:r>
-        <w:rPr>
-          <w:rFonts w:ascii="Times New Roman" w:eastAsia="Times New Roman" w:hAnsi="Times New Roman" w:cs="Times New Roman"/>
-          <w:color w:val="000000"/>
-          <w:sz w:val="24"/>
-          <w:szCs w:val="24"/>
-        </w:rPr>
-        <w:t xml:space="preserve"> for </w:t>
+        <w:t xml:space="preserve">IaC for </w:t>
       </w:r>
       <w:r>
         <w:rPr>
@@ -2179,7 +1856,6 @@
         <w:br/>
       </w:r>
       <w:hyperlink r:id="rId11" w:history="1">
-        <w:proofErr w:type="spellStart"/>
         <w:r>
           <w:rPr>
             <w:rStyle w:val="Hyperlink"/>
@@ -2190,7 +1866,6 @@
           </w:rPr>
           <w:t>Mixa.live</w:t>
         </w:r>
-        <w:proofErr w:type="spellEnd"/>
       </w:hyperlink>
       <w:r>
         <w:rPr>
@@ -2378,20 +2053,8 @@
           <w:sz w:val="24"/>
           <w:szCs w:val="24"/>
         </w:rPr>
-        <w:t xml:space="preserve">, SRT, RTMP, </w:t>
-      </w:r>
-      <w:proofErr w:type="spellStart"/>
-      <w:r>
-        <w:rPr>
-          <w:rFonts w:ascii="Times New Roman" w:eastAsia="Times New Roman" w:hAnsi="Times New Roman" w:cs="Times New Roman"/>
-          <w:bCs/>
-          <w:color w:val="292929"/>
-          <w:sz w:val="24"/>
-          <w:szCs w:val="24"/>
-        </w:rPr>
-        <w:t>Zixi</w:t>
-      </w:r>
-      <w:proofErr w:type="spellEnd"/>
+        <w:t>, SRT, RTMP, Zixi</w:t>
+      </w:r>
       <w:r>
         <w:rPr>
           <w:rFonts w:ascii="Times New Roman" w:eastAsia="Times New Roman" w:hAnsi="Times New Roman" w:cs="Times New Roman"/>
@@ -2654,37 +2317,19 @@
         </w:rPr>
         <w:br/>
       </w:r>
-      <w:r>
-        <w:fldChar w:fldCharType="begin"/>
-      </w:r>
-      <w:r>
-        <w:instrText xml:space="preserve"> HYPERLINK "https://rivet.stream/" \t "_blank" </w:instrText>
-      </w:r>
-      <w:r>
-        <w:fldChar w:fldCharType="separate"/>
-      </w:r>
-      <w:r>
-        <w:rPr>
-          <w:rStyle w:val="Hyperlink"/>
-          <w:rFonts w:ascii="Times New Roman" w:eastAsia="Times New Roman" w:hAnsi="Times New Roman" w:cs="Times New Roman"/>
-          <w:bCs/>
-          <w:sz w:val="24"/>
-          <w:szCs w:val="24"/>
-          <w:lang w:val="en-UA"/>
-        </w:rPr>
-        <w:t>RIVET</w:t>
-      </w:r>
-      <w:r>
-        <w:rPr>
-          <w:rStyle w:val="Hyperlink"/>
-          <w:rFonts w:ascii="Times New Roman" w:eastAsia="Times New Roman" w:hAnsi="Times New Roman" w:cs="Times New Roman"/>
-          <w:bCs/>
-          <w:sz w:val="24"/>
-          <w:szCs w:val="24"/>
-          <w:lang w:val="en-UA"/>
-        </w:rPr>
-        <w:fldChar w:fldCharType="end"/>
-      </w:r>
+      <w:hyperlink r:id="rId13" w:tgtFrame="_blank" w:history="1">
+        <w:r>
+          <w:rPr>
+            <w:rStyle w:val="Hyperlink"/>
+            <w:rFonts w:ascii="Times New Roman" w:eastAsia="Times New Roman" w:hAnsi="Times New Roman" w:cs="Times New Roman"/>
+            <w:bCs/>
+            <w:sz w:val="24"/>
+            <w:szCs w:val="24"/>
+            <w:lang w:val="en-UA"/>
+          </w:rPr>
+          <w:t>RIVET</w:t>
+        </w:r>
+      </w:hyperlink>
       <w:r>
         <w:rPr>
           <w:rFonts w:ascii="Times New Roman" w:eastAsia="Times New Roman" w:hAnsi="Times New Roman" w:cs="Times New Roman"/>
@@ -2706,7 +2351,39 @@
           <w:lang w:val="en-UA"/>
         </w:rPr>
         <w:br/>
-        <w:t>Jul 2020 - Present</w:t>
+        <w:t xml:space="preserve">Jul 2020 </w:t>
+      </w:r>
+      <w:r>
+        <w:rPr>
+          <w:rFonts w:ascii="Times New Roman" w:eastAsia="Times New Roman" w:hAnsi="Times New Roman" w:cs="Times New Roman"/>
+          <w:bCs/>
+          <w:color w:val="292929"/>
+          <w:sz w:val="24"/>
+          <w:szCs w:val="24"/>
+          <w:lang w:val="en-UA"/>
+        </w:rPr>
+        <w:t>–</w:t>
+      </w:r>
+      <w:r>
+        <w:rPr>
+          <w:rFonts w:ascii="Times New Roman" w:eastAsia="Times New Roman" w:hAnsi="Times New Roman" w:cs="Times New Roman"/>
+          <w:bCs/>
+          <w:color w:val="292929"/>
+          <w:sz w:val="24"/>
+          <w:szCs w:val="24"/>
+          <w:lang w:val="en-UA"/>
+        </w:rPr>
+        <w:t xml:space="preserve"> </w:t>
+      </w:r>
+      <w:r>
+        <w:rPr>
+          <w:rFonts w:ascii="Times New Roman" w:eastAsia="Times New Roman" w:hAnsi="Times New Roman" w:cs="Times New Roman"/>
+          <w:bCs/>
+          <w:color w:val="292929"/>
+          <w:sz w:val="24"/>
+          <w:szCs w:val="24"/>
+        </w:rPr>
+        <w:t>Mar 2022</w:t>
       </w:r>
       <w:r>
         <w:rPr>
@@ -2855,7 +2532,7 @@
           <w:lang w:val="en-UA"/>
         </w:rPr>
       </w:pPr>
-      <w:hyperlink r:id="rId13" w:tgtFrame="_blank" w:history="1">
+      <w:hyperlink r:id="rId14" w:tgtFrame="_blank" w:history="1">
         <w:r>
           <w:rPr>
             <w:rStyle w:val="Hyperlink"/>
@@ -3054,7 +2731,6 @@
         </w:rPr>
         <w:t xml:space="preserve">AWS Elemental Live, </w:t>
       </w:r>
-      <w:proofErr w:type="spellStart"/>
       <w:r>
         <w:rPr>
           <w:rFonts w:ascii="Times New Roman" w:eastAsia="Times New Roman" w:hAnsi="Times New Roman" w:cs="Times New Roman"/>
@@ -3062,39 +2738,8 @@
           <w:sz w:val="24"/>
           <w:szCs w:val="24"/>
         </w:rPr>
-        <w:t>LiveU</w:t>
-      </w:r>
-      <w:proofErr w:type="spellEnd"/>
-      <w:r>
-        <w:rPr>
-          <w:rFonts w:ascii="Times New Roman" w:eastAsia="Times New Roman" w:hAnsi="Times New Roman" w:cs="Times New Roman"/>
-          <w:color w:val="000000"/>
-          <w:sz w:val="24"/>
-          <w:szCs w:val="24"/>
-        </w:rPr>
-        <w:t xml:space="preserve"> Central, </w:t>
-      </w:r>
-      <w:proofErr w:type="spellStart"/>
-      <w:r>
-        <w:rPr>
-          <w:rFonts w:ascii="Times New Roman" w:eastAsia="Times New Roman" w:hAnsi="Times New Roman" w:cs="Times New Roman"/>
-          <w:color w:val="000000"/>
-          <w:sz w:val="24"/>
-          <w:szCs w:val="24"/>
-        </w:rPr>
-        <w:t>vMix</w:t>
-      </w:r>
-      <w:proofErr w:type="spellEnd"/>
-      <w:r>
-        <w:rPr>
-          <w:rFonts w:ascii="Times New Roman" w:eastAsia="Times New Roman" w:hAnsi="Times New Roman" w:cs="Times New Roman"/>
-          <w:color w:val="000000"/>
-          <w:sz w:val="24"/>
-          <w:szCs w:val="24"/>
-        </w:rPr>
-        <w:t xml:space="preserve">, OBS, </w:t>
-      </w:r>
-      <w:proofErr w:type="spellStart"/>
+        <w:t xml:space="preserve">LiveU Central, vMix, OBS, </w:t>
+      </w:r>
       <w:r>
         <w:rPr>
           <w:rFonts w:ascii="Times New Roman" w:eastAsia="Times New Roman" w:hAnsi="Times New Roman" w:cs="Times New Roman"/>
@@ -3103,7 +2748,6 @@
         </w:rPr>
         <w:t>FFmpeg</w:t>
       </w:r>
-      <w:proofErr w:type="spellEnd"/>
       <w:r>
         <w:rPr>
           <w:rFonts w:ascii="Times New Roman" w:eastAsia="Times New Roman" w:hAnsi="Times New Roman" w:cs="Times New Roman"/>
@@ -5920,28 +5564,28 @@
 </file>
 
 <file path=customXml/item1.xml><?xml version="1.0" encoding="utf-8"?>
-<b:Sources xmlns:b="http://schemas.openxmlformats.org/officeDocument/2006/bibliography" xmlns="http://schemas.openxmlformats.org/officeDocument/2006/bibliography" SelectedStyle="/APASixthEditionOfficeOnline.xsl" StyleName="APA" Version="6"/>
-</file>
-
-<file path=customXml/item2.xml><?xml version="1.0" encoding="utf-8"?>
 <go:gDocsCustomXmlDataStorage xmlns:go="http://customooxmlschemas.google.com/" xmlns:r="http://schemas.openxmlformats.org/officeDocument/2006/relationships">
   <go:docsCustomData xmlns:go="http://customooxmlschemas.google.com/" roundtripDataSignature="AMtx7miquwXk23FDSdvM9g0XjYUQDI2Xiw==">AMUW2mV8Usgr9B3EGQ/Bs/2gV7MOV1FcsDazARidnpsQYEhivZ0IHWnRDt9dIife++wddqz/UmjAJXgUUrSju/v3Or4/TgRCTI8hCbsVskxOzTGwCUff0fRIuydDmGvbHEEZGRGBSc6uIG4nWFqBOFi/8FuxqbXtVkPCvkjthPrckzyex13UgM+uEZoI/PGxSAr06DAz1kd6rbD5kWPATUmh8j7jmqE8AjCocIbn5CNDNAU3xEB2HuT5Yl90f2R9XRLO2+OnxpvQG/UIHBaBEU9OI6OCLQaGulqmjEkXT9uX3T80htX55gf93CoEgeWuQKcpXIGxA5y0k3yMtI5ayqgH5vhTabAQLJ8J8Mmh3mqOOAXHRbmxec7P5FFKIkdrbrulwgglsSu2Ssiys+tZFHxi+GLfMlX0xg==</go:docsCustomData>
 </go:gDocsCustomXmlDataStorage>
 </file>
 
-<file path=customXml/itemProps1.xml><?xml version="1.0" encoding="utf-8"?>
-<ds:datastoreItem xmlns:ds="http://schemas.openxmlformats.org/officeDocument/2006/customXml" ds:itemID="{335F8DF2-454D-0C43-956B-169775FCDB14}">
-  <ds:schemaRefs>
-    <ds:schemaRef ds:uri="http://schemas.openxmlformats.org/officeDocument/2006/bibliography"/>
-  </ds:schemaRefs>
-</ds:datastoreItem>
+<file path=customXml/item2.xml><?xml version="1.0" encoding="utf-8"?>
+<b:Sources xmlns:b="http://schemas.openxmlformats.org/officeDocument/2006/bibliography" xmlns="http://schemas.openxmlformats.org/officeDocument/2006/bibliography" SelectedStyle="/APASixthEditionOfficeOnline.xsl" StyleName="APA" Version="6"/>
 </file>
 
-<file path=customXml/itemProps2.xml><?xml version="1.0" encoding="utf-8"?>
+<file path=customXml/itemProps1.xml><?xml version="1.0" encoding="utf-8"?>
 <ds:datastoreItem xmlns:ds="http://schemas.openxmlformats.org/officeDocument/2006/customXml" ds:itemID="{11111111-1234-1234-1234-123412341234}">
   <ds:schemaRefs>
     <ds:schemaRef ds:uri="http://customooxmlschemas.google.com/"/>
     <ds:schemaRef ds:uri="http://schemas.openxmlformats.org/officeDocument/2006/relationships"/>
   </ds:schemaRefs>
 </ds:datastoreItem>
+</file>
+
+<file path=customXml/itemProps2.xml><?xml version="1.0" encoding="utf-8"?>
+<ds:datastoreItem xmlns:ds="http://schemas.openxmlformats.org/officeDocument/2006/customXml" ds:itemID="{335F8DF2-454D-0C43-956B-169775FCDB14}">
+  <ds:schemaRefs>
+    <ds:schemaRef ds:uri="http://schemas.openxmlformats.org/officeDocument/2006/bibliography"/>
+  </ds:schemaRefs>
+</ds:datastoreItem>
 </file>
</xml_diff>

<commit_message>
keep working with cyber regiment
</commit_message>
<xml_diff>
--- a/documents/mykola_avramuk_cv.docx
+++ b/documents/mykola_avramuk_cv.docx
@@ -21,6 +21,7 @@
         </w:rPr>
       </w:pPr>
       <w:bookmarkStart w:id="0" w:name="OLE_LINK14"/>
+      <w:proofErr w:type="spellStart"/>
       <w:r>
         <w:rPr>
           <w:rFonts w:ascii="Times New Roman" w:eastAsia="Times New Roman" w:hAnsi="Times New Roman" w:cs="Times New Roman"/>
@@ -31,6 +32,7 @@
         </w:rPr>
         <w:t>Mykola</w:t>
       </w:r>
+      <w:proofErr w:type="spellEnd"/>
       <w:r>
         <w:rPr>
           <w:rFonts w:ascii="Times New Roman" w:eastAsia="Times New Roman" w:hAnsi="Times New Roman" w:cs="Times New Roman"/>
@@ -40,6 +42,7 @@
         </w:rPr>
         <w:t xml:space="preserve"> </w:t>
       </w:r>
+      <w:proofErr w:type="spellStart"/>
       <w:r>
         <w:rPr>
           <w:rFonts w:ascii="Times New Roman" w:eastAsia="Times New Roman" w:hAnsi="Times New Roman" w:cs="Times New Roman"/>
@@ -50,6 +53,7 @@
         </w:rPr>
         <w:t>Avramuk</w:t>
       </w:r>
+      <w:proofErr w:type="spellEnd"/>
       <w:r>
         <w:rPr>
           <w:rFonts w:ascii="Times New Roman" w:eastAsia="Times New Roman" w:hAnsi="Times New Roman" w:cs="Times New Roman"/>
@@ -301,8 +305,20 @@
             <w:szCs w:val="24"/>
             <w:u w:val="single"/>
           </w:rPr>
-          <w:t>linkedin.com/in/avramukk</w:t>
+          <w:t>linkedin.com/in/</w:t>
         </w:r>
+        <w:proofErr w:type="spellStart"/>
+        <w:r>
+          <w:rPr>
+            <w:rFonts w:ascii="Times New Roman" w:eastAsia="Times New Roman" w:hAnsi="Times New Roman" w:cs="Times New Roman"/>
+            <w:color w:val="1155CC"/>
+            <w:sz w:val="24"/>
+            <w:szCs w:val="24"/>
+            <w:u w:val="single"/>
+          </w:rPr>
+          <w:t>avramukk</w:t>
+        </w:r>
+        <w:proofErr w:type="spellEnd"/>
       </w:hyperlink>
     </w:p>
     <w:p>
@@ -327,6 +343,7 @@
       <w:bookmarkStart w:id="5" w:name="_heading=h.94s9q77fqw7y" w:colFirst="0" w:colLast="0"/>
       <w:bookmarkStart w:id="6" w:name="OLE_LINK1"/>
       <w:bookmarkEnd w:id="5"/>
+      <w:proofErr w:type="spellStart"/>
       <w:r>
         <w:rPr>
           <w:rFonts w:ascii="Times New Roman" w:eastAsia="Times New Roman" w:hAnsi="Times New Roman" w:cs="Times New Roman"/>
@@ -337,6 +354,7 @@
         <w:t>Github</w:t>
       </w:r>
       <w:bookmarkEnd w:id="6"/>
+      <w:proofErr w:type="spellEnd"/>
       <w:r>
         <w:rPr>
           <w:rFonts w:ascii="Times New Roman" w:eastAsia="Times New Roman" w:hAnsi="Times New Roman" w:cs="Times New Roman"/>
@@ -355,8 +373,20 @@
             <w:szCs w:val="24"/>
             <w:u w:val="single"/>
           </w:rPr>
-          <w:t>github.com/avramukk</w:t>
+          <w:t>github.com/</w:t>
         </w:r>
+        <w:proofErr w:type="spellStart"/>
+        <w:r>
+          <w:rPr>
+            <w:rFonts w:ascii="Times New Roman" w:eastAsia="Times New Roman" w:hAnsi="Times New Roman" w:cs="Times New Roman"/>
+            <w:color w:val="1155CC"/>
+            <w:sz w:val="24"/>
+            <w:szCs w:val="24"/>
+            <w:u w:val="single"/>
+          </w:rPr>
+          <w:t>avramukk</w:t>
+        </w:r>
+        <w:proofErr w:type="spellEnd"/>
       </w:hyperlink>
     </w:p>
     <w:p>
@@ -603,7 +633,7 @@
           <w:color w:val="0D0D0D"/>
           <w:sz w:val="24"/>
           <w:szCs w:val="24"/>
-          <w:lang w:val="en-UA"/>
+          <w:lang/>
         </w:rPr>
       </w:pPr>
       <w:r>
@@ -614,7 +644,7 @@
           <w:color w:val="0D0D0D"/>
           <w:sz w:val="24"/>
           <w:szCs w:val="24"/>
-          <w:lang w:val="en-UA"/>
+          <w:lang/>
         </w:rPr>
         <w:t>Expertise</w:t>
       </w:r>
@@ -644,7 +674,45 @@
           <w:sz w:val="24"/>
           <w:szCs w:val="24"/>
         </w:rPr>
-        <w:t>- AWS: EC2, ECS, S3, Lambda, Route53, Api Gateway, CloudFormation - Advanced</w:t>
+        <w:t xml:space="preserve">- AWS: EC2, ECS, S3, Lambda, Route53, </w:t>
+      </w:r>
+      <w:proofErr w:type="spellStart"/>
+      <w:r>
+        <w:rPr>
+          <w:rFonts w:ascii="Times New Roman" w:eastAsia="Times New Roman" w:hAnsi="Times New Roman" w:cs="Times New Roman"/>
+          <w:color w:val="0D0D0D"/>
+          <w:sz w:val="24"/>
+          <w:szCs w:val="24"/>
+        </w:rPr>
+        <w:t>Api</w:t>
+      </w:r>
+      <w:proofErr w:type="spellEnd"/>
+      <w:r>
+        <w:rPr>
+          <w:rFonts w:ascii="Times New Roman" w:eastAsia="Times New Roman" w:hAnsi="Times New Roman" w:cs="Times New Roman"/>
+          <w:color w:val="0D0D0D"/>
+          <w:sz w:val="24"/>
+          <w:szCs w:val="24"/>
+        </w:rPr>
+        <w:t xml:space="preserve"> Gateway</w:t>
+      </w:r>
+      <w:r>
+        <w:rPr>
+          <w:rFonts w:ascii="Times New Roman" w:eastAsia="Times New Roman" w:hAnsi="Times New Roman" w:cs="Times New Roman"/>
+          <w:color w:val="0D0D0D"/>
+          <w:sz w:val="24"/>
+          <w:szCs w:val="24"/>
+        </w:rPr>
+        <w:t xml:space="preserve"> </w:t>
+      </w:r>
+      <w:r>
+        <w:rPr>
+          <w:rFonts w:ascii="Times New Roman" w:eastAsia="Times New Roman" w:hAnsi="Times New Roman" w:cs="Times New Roman"/>
+          <w:color w:val="0D0D0D"/>
+          <w:sz w:val="24"/>
+          <w:szCs w:val="24"/>
+        </w:rPr>
+        <w:t>- Advanced</w:t>
       </w:r>
     </w:p>
     <w:p>
@@ -672,7 +740,47 @@
           <w:sz w:val="24"/>
           <w:szCs w:val="24"/>
         </w:rPr>
-        <w:t>- IaC: Terraform, Cloudformation - Intermediate</w:t>
+        <w:t xml:space="preserve">- </w:t>
+      </w:r>
+      <w:proofErr w:type="spellStart"/>
+      <w:r>
+        <w:rPr>
+          <w:rFonts w:ascii="Times New Roman" w:eastAsia="Times New Roman" w:hAnsi="Times New Roman" w:cs="Times New Roman"/>
+          <w:color w:val="0D0D0D"/>
+          <w:sz w:val="24"/>
+          <w:szCs w:val="24"/>
+        </w:rPr>
+        <w:t>IaC</w:t>
+      </w:r>
+      <w:proofErr w:type="spellEnd"/>
+      <w:r>
+        <w:rPr>
+          <w:rFonts w:ascii="Times New Roman" w:eastAsia="Times New Roman" w:hAnsi="Times New Roman" w:cs="Times New Roman"/>
+          <w:color w:val="0D0D0D"/>
+          <w:sz w:val="24"/>
+          <w:szCs w:val="24"/>
+        </w:rPr>
+        <w:t xml:space="preserve">: Terraform, </w:t>
+      </w:r>
+      <w:proofErr w:type="spellStart"/>
+      <w:r>
+        <w:rPr>
+          <w:rFonts w:ascii="Times New Roman" w:eastAsia="Times New Roman" w:hAnsi="Times New Roman" w:cs="Times New Roman"/>
+          <w:color w:val="0D0D0D"/>
+          <w:sz w:val="24"/>
+          <w:szCs w:val="24"/>
+        </w:rPr>
+        <w:t>Cloudformation</w:t>
+      </w:r>
+      <w:proofErr w:type="spellEnd"/>
+      <w:r>
+        <w:rPr>
+          <w:rFonts w:ascii="Times New Roman" w:eastAsia="Times New Roman" w:hAnsi="Times New Roman" w:cs="Times New Roman"/>
+          <w:color w:val="0D0D0D"/>
+          <w:sz w:val="24"/>
+          <w:szCs w:val="24"/>
+        </w:rPr>
+        <w:t xml:space="preserve"> - Intermediate</w:t>
       </w:r>
     </w:p>
     <w:p>
@@ -700,7 +808,47 @@
           <w:sz w:val="24"/>
           <w:szCs w:val="24"/>
         </w:rPr>
-        <w:t>- CI/CD: CodeBuild, CodePipeline - Intermediate</w:t>
+        <w:t xml:space="preserve">- CI/CD: </w:t>
+      </w:r>
+      <w:proofErr w:type="spellStart"/>
+      <w:r>
+        <w:rPr>
+          <w:rFonts w:ascii="Times New Roman" w:eastAsia="Times New Roman" w:hAnsi="Times New Roman" w:cs="Times New Roman"/>
+          <w:color w:val="0D0D0D"/>
+          <w:sz w:val="24"/>
+          <w:szCs w:val="24"/>
+        </w:rPr>
+        <w:t>CodeBuild</w:t>
+      </w:r>
+      <w:proofErr w:type="spellEnd"/>
+      <w:r>
+        <w:rPr>
+          <w:rFonts w:ascii="Times New Roman" w:eastAsia="Times New Roman" w:hAnsi="Times New Roman" w:cs="Times New Roman"/>
+          <w:color w:val="0D0D0D"/>
+          <w:sz w:val="24"/>
+          <w:szCs w:val="24"/>
+        </w:rPr>
+        <w:t xml:space="preserve">, </w:t>
+      </w:r>
+      <w:proofErr w:type="spellStart"/>
+      <w:r>
+        <w:rPr>
+          <w:rFonts w:ascii="Times New Roman" w:eastAsia="Times New Roman" w:hAnsi="Times New Roman" w:cs="Times New Roman"/>
+          <w:color w:val="0D0D0D"/>
+          <w:sz w:val="24"/>
+          <w:szCs w:val="24"/>
+        </w:rPr>
+        <w:t>CodePipeline</w:t>
+      </w:r>
+      <w:proofErr w:type="spellEnd"/>
+      <w:r>
+        <w:rPr>
+          <w:rFonts w:ascii="Times New Roman" w:eastAsia="Times New Roman" w:hAnsi="Times New Roman" w:cs="Times New Roman"/>
+          <w:color w:val="0D0D0D"/>
+          <w:sz w:val="24"/>
+          <w:szCs w:val="24"/>
+        </w:rPr>
+        <w:t xml:space="preserve"> - Intermediate</w:t>
       </w:r>
     </w:p>
     <w:p>
@@ -774,7 +922,27 @@
           <w:sz w:val="24"/>
           <w:szCs w:val="24"/>
         </w:rPr>
-        <w:t>- Kubernetes, ArgoCD, Helm, Ansible - Novice</w:t>
+        <w:t xml:space="preserve">- Kubernetes, </w:t>
+      </w:r>
+      <w:proofErr w:type="spellStart"/>
+      <w:r>
+        <w:rPr>
+          <w:rFonts w:ascii="Times New Roman" w:eastAsia="Times New Roman" w:hAnsi="Times New Roman" w:cs="Times New Roman"/>
+          <w:color w:val="0D0D0D"/>
+          <w:sz w:val="24"/>
+          <w:szCs w:val="24"/>
+        </w:rPr>
+        <w:t>ArgoCD</w:t>
+      </w:r>
+      <w:proofErr w:type="spellEnd"/>
+      <w:r>
+        <w:rPr>
+          <w:rFonts w:ascii="Times New Roman" w:eastAsia="Times New Roman" w:hAnsi="Times New Roman" w:cs="Times New Roman"/>
+          <w:color w:val="0D0D0D"/>
+          <w:sz w:val="24"/>
+          <w:szCs w:val="24"/>
+        </w:rPr>
+        <w:t>, Helm, Ansible - Novice</w:t>
       </w:r>
     </w:p>
     <w:p>
@@ -914,7 +1082,67 @@
           <w:sz w:val="24"/>
           <w:szCs w:val="24"/>
         </w:rPr>
-        <w:t>- vMix, OBS, LiveU, AWS Elwemental Live</w:t>
+        <w:t xml:space="preserve">- </w:t>
+      </w:r>
+      <w:proofErr w:type="spellStart"/>
+      <w:r>
+        <w:rPr>
+          <w:rFonts w:ascii="Times New Roman" w:eastAsia="Times New Roman" w:hAnsi="Times New Roman" w:cs="Times New Roman"/>
+          <w:color w:val="0D0D0D"/>
+          <w:sz w:val="24"/>
+          <w:szCs w:val="24"/>
+        </w:rPr>
+        <w:t>vMix</w:t>
+      </w:r>
+      <w:proofErr w:type="spellEnd"/>
+      <w:r>
+        <w:rPr>
+          <w:rFonts w:ascii="Times New Roman" w:eastAsia="Times New Roman" w:hAnsi="Times New Roman" w:cs="Times New Roman"/>
+          <w:color w:val="0D0D0D"/>
+          <w:sz w:val="24"/>
+          <w:szCs w:val="24"/>
+        </w:rPr>
+        <w:t xml:space="preserve">, OBS, </w:t>
+      </w:r>
+      <w:proofErr w:type="spellStart"/>
+      <w:r>
+        <w:rPr>
+          <w:rFonts w:ascii="Times New Roman" w:eastAsia="Times New Roman" w:hAnsi="Times New Roman" w:cs="Times New Roman"/>
+          <w:color w:val="0D0D0D"/>
+          <w:sz w:val="24"/>
+          <w:szCs w:val="24"/>
+        </w:rPr>
+        <w:t>LiveU</w:t>
+      </w:r>
+      <w:proofErr w:type="spellEnd"/>
+      <w:r>
+        <w:rPr>
+          <w:rFonts w:ascii="Times New Roman" w:eastAsia="Times New Roman" w:hAnsi="Times New Roman" w:cs="Times New Roman"/>
+          <w:color w:val="0D0D0D"/>
+          <w:sz w:val="24"/>
+          <w:szCs w:val="24"/>
+        </w:rPr>
+        <w:t xml:space="preserve">, AWS </w:t>
+      </w:r>
+      <w:proofErr w:type="spellStart"/>
+      <w:r>
+        <w:rPr>
+          <w:rFonts w:ascii="Times New Roman" w:eastAsia="Times New Roman" w:hAnsi="Times New Roman" w:cs="Times New Roman"/>
+          <w:color w:val="0D0D0D"/>
+          <w:sz w:val="24"/>
+          <w:szCs w:val="24"/>
+        </w:rPr>
+        <w:t>Elwemental</w:t>
+      </w:r>
+      <w:proofErr w:type="spellEnd"/>
+      <w:r>
+        <w:rPr>
+          <w:rFonts w:ascii="Times New Roman" w:eastAsia="Times New Roman" w:hAnsi="Times New Roman" w:cs="Times New Roman"/>
+          <w:color w:val="0D0D0D"/>
+          <w:sz w:val="24"/>
+          <w:szCs w:val="24"/>
+        </w:rPr>
+        <w:t xml:space="preserve"> Live</w:t>
       </w:r>
     </w:p>
     <w:p>
@@ -942,7 +1170,27 @@
           <w:sz w:val="24"/>
           <w:szCs w:val="24"/>
         </w:rPr>
-        <w:t>- Github Projects, TestRail</w:t>
+        <w:t xml:space="preserve">- </w:t>
+      </w:r>
+      <w:proofErr w:type="spellStart"/>
+      <w:r>
+        <w:rPr>
+          <w:rFonts w:ascii="Times New Roman" w:eastAsia="Times New Roman" w:hAnsi="Times New Roman" w:cs="Times New Roman"/>
+          <w:color w:val="0D0D0D"/>
+          <w:sz w:val="24"/>
+          <w:szCs w:val="24"/>
+        </w:rPr>
+        <w:t>Github</w:t>
+      </w:r>
+      <w:proofErr w:type="spellEnd"/>
+      <w:r>
+        <w:rPr>
+          <w:rFonts w:ascii="Times New Roman" w:eastAsia="Times New Roman" w:hAnsi="Times New Roman" w:cs="Times New Roman"/>
+          <w:color w:val="0D0D0D"/>
+          <w:sz w:val="24"/>
+          <w:szCs w:val="24"/>
+        </w:rPr>
+        <w:t xml:space="preserve"> Projects, TestRail</w:t>
       </w:r>
     </w:p>
     <w:p>
@@ -970,7 +1218,27 @@
           <w:sz w:val="24"/>
           <w:szCs w:val="24"/>
         </w:rPr>
-        <w:t>- SDI and IP video transport, Oasys System</w:t>
+        <w:t xml:space="preserve">- SDI and IP video transport, </w:t>
+      </w:r>
+      <w:proofErr w:type="spellStart"/>
+      <w:r>
+        <w:rPr>
+          <w:rFonts w:ascii="Times New Roman" w:eastAsia="Times New Roman" w:hAnsi="Times New Roman" w:cs="Times New Roman"/>
+          <w:color w:val="0D0D0D"/>
+          <w:sz w:val="24"/>
+          <w:szCs w:val="24"/>
+        </w:rPr>
+        <w:t>Oasys</w:t>
+      </w:r>
+      <w:proofErr w:type="spellEnd"/>
+      <w:r>
+        <w:rPr>
+          <w:rFonts w:ascii="Times New Roman" w:eastAsia="Times New Roman" w:hAnsi="Times New Roman" w:cs="Times New Roman"/>
+          <w:color w:val="0D0D0D"/>
+          <w:sz w:val="24"/>
+          <w:szCs w:val="24"/>
+        </w:rPr>
+        <w:t xml:space="preserve"> System</w:t>
       </w:r>
     </w:p>
     <w:p>
@@ -998,17 +1266,68 @@
           <w:sz w:val="24"/>
           <w:szCs w:val="24"/>
         </w:rPr>
-        <w:t>- MPEG Video, SRT, Zixi, RTMP, HLS, WebRTC, NDI, F</w:t>
-      </w:r>
-      <w:r>
-        <w:rPr>
-          <w:rFonts w:ascii="Times New Roman" w:eastAsia="Times New Roman" w:hAnsi="Times New Roman" w:cs="Times New Roman"/>
-          <w:color w:val="0D0D0D"/>
-          <w:sz w:val="24"/>
-          <w:szCs w:val="24"/>
-        </w:rPr>
-        <w:t>Fmpeg, Gstreamer</w:t>
-      </w:r>
+        <w:t xml:space="preserve">- MPEG Video, SRT, </w:t>
+      </w:r>
+      <w:proofErr w:type="spellStart"/>
+      <w:r>
+        <w:rPr>
+          <w:rFonts w:ascii="Times New Roman" w:eastAsia="Times New Roman" w:hAnsi="Times New Roman" w:cs="Times New Roman"/>
+          <w:color w:val="0D0D0D"/>
+          <w:sz w:val="24"/>
+          <w:szCs w:val="24"/>
+        </w:rPr>
+        <w:t>Zixi</w:t>
+      </w:r>
+      <w:proofErr w:type="spellEnd"/>
+      <w:r>
+        <w:rPr>
+          <w:rFonts w:ascii="Times New Roman" w:eastAsia="Times New Roman" w:hAnsi="Times New Roman" w:cs="Times New Roman"/>
+          <w:color w:val="0D0D0D"/>
+          <w:sz w:val="24"/>
+          <w:szCs w:val="24"/>
+        </w:rPr>
+        <w:t xml:space="preserve">, RTMP, HLS, WebRTC, NDI, </w:t>
+      </w:r>
+      <w:proofErr w:type="spellStart"/>
+      <w:r>
+        <w:rPr>
+          <w:rFonts w:ascii="Times New Roman" w:eastAsia="Times New Roman" w:hAnsi="Times New Roman" w:cs="Times New Roman"/>
+          <w:color w:val="0D0D0D"/>
+          <w:sz w:val="24"/>
+          <w:szCs w:val="24"/>
+        </w:rPr>
+        <w:t>F</w:t>
+      </w:r>
+      <w:r>
+        <w:rPr>
+          <w:rFonts w:ascii="Times New Roman" w:eastAsia="Times New Roman" w:hAnsi="Times New Roman" w:cs="Times New Roman"/>
+          <w:color w:val="0D0D0D"/>
+          <w:sz w:val="24"/>
+          <w:szCs w:val="24"/>
+        </w:rPr>
+        <w:t>Fmpeg</w:t>
+      </w:r>
+      <w:proofErr w:type="spellEnd"/>
+      <w:r>
+        <w:rPr>
+          <w:rFonts w:ascii="Times New Roman" w:eastAsia="Times New Roman" w:hAnsi="Times New Roman" w:cs="Times New Roman"/>
+          <w:color w:val="0D0D0D"/>
+          <w:sz w:val="24"/>
+          <w:szCs w:val="24"/>
+        </w:rPr>
+        <w:t xml:space="preserve">, </w:t>
+      </w:r>
+      <w:proofErr w:type="spellStart"/>
+      <w:r>
+        <w:rPr>
+          <w:rFonts w:ascii="Times New Roman" w:eastAsia="Times New Roman" w:hAnsi="Times New Roman" w:cs="Times New Roman"/>
+          <w:color w:val="0D0D0D"/>
+          <w:sz w:val="24"/>
+          <w:szCs w:val="24"/>
+        </w:rPr>
+        <w:t>Gstreamer</w:t>
+      </w:r>
+      <w:proofErr w:type="spellEnd"/>
     </w:p>
     <w:p>
       <w:pPr>
@@ -1026,7 +1345,7 @@
           <w:color w:val="0D0D0D"/>
           <w:sz w:val="24"/>
           <w:szCs w:val="24"/>
-          <w:lang w:val="en-UA"/>
+          <w:lang/>
         </w:rPr>
       </w:pPr>
     </w:p>
@@ -1297,7 +1616,7 @@
           <w:color w:val="292929"/>
           <w:sz w:val="24"/>
           <w:szCs w:val="24"/>
-          <w:lang w:val="en-UA"/>
+          <w:lang/>
         </w:rPr>
         <w:t>, Contract</w:t>
       </w:r>
@@ -1308,7 +1627,7 @@
           <w:color w:val="292929"/>
           <w:sz w:val="24"/>
           <w:szCs w:val="24"/>
-          <w:lang w:val="en-UA"/>
+          <w:lang/>
         </w:rPr>
         <w:br/>
       </w:r>
@@ -1329,7 +1648,7 @@
           <w:color w:val="292929"/>
           <w:sz w:val="24"/>
           <w:szCs w:val="24"/>
-          <w:lang w:val="en-UA"/>
+          <w:lang/>
         </w:rPr>
         <w:t xml:space="preserve"> 202</w:t>
       </w:r>
@@ -1350,7 +1669,7 @@
           <w:color w:val="292929"/>
           <w:sz w:val="24"/>
           <w:szCs w:val="24"/>
-          <w:lang w:val="en-UA"/>
+          <w:lang/>
         </w:rPr>
         <w:t xml:space="preserve"> </w:t>
       </w:r>
@@ -1361,7 +1680,7 @@
           <w:color w:val="292929"/>
           <w:sz w:val="24"/>
           <w:szCs w:val="24"/>
-          <w:lang w:val="en-UA"/>
+          <w:lang/>
         </w:rPr>
         <w:t>–</w:t>
       </w:r>
@@ -1372,7 +1691,7 @@
           <w:color w:val="292929"/>
           <w:sz w:val="24"/>
           <w:szCs w:val="24"/>
-          <w:lang w:val="en-UA"/>
+          <w:lang/>
         </w:rPr>
         <w:t xml:space="preserve"> </w:t>
       </w:r>
@@ -1414,6 +1733,7 @@
         </w:rPr>
         <w:t xml:space="preserve">Responsibility: </w:t>
       </w:r>
+      <w:proofErr w:type="spellStart"/>
       <w:r>
         <w:rPr>
           <w:rFonts w:ascii="Times New Roman" w:eastAsia="Times New Roman" w:hAnsi="Times New Roman" w:cs="Times New Roman"/>
@@ -1421,7 +1741,17 @@
           <w:sz w:val="24"/>
           <w:szCs w:val="24"/>
         </w:rPr>
-        <w:t>IaC for serverless service for generating Ad video graphics and insertion into streams</w:t>
+        <w:t>IaC</w:t>
+      </w:r>
+      <w:proofErr w:type="spellEnd"/>
+      <w:r>
+        <w:rPr>
+          <w:rFonts w:ascii="Times New Roman" w:eastAsia="Times New Roman" w:hAnsi="Times New Roman" w:cs="Times New Roman"/>
+          <w:color w:val="000000"/>
+          <w:sz w:val="24"/>
+          <w:szCs w:val="24"/>
+        </w:rPr>
+        <w:t xml:space="preserve"> for serverless service for generating Ad video graphics and insertion into streams</w:t>
       </w:r>
     </w:p>
     <w:p>
@@ -1450,7 +1780,7 @@
           <w:color w:val="292929"/>
           <w:sz w:val="24"/>
           <w:szCs w:val="24"/>
-          <w:lang w:val="en-UA"/>
+          <w:lang/>
         </w:rPr>
         <w:t xml:space="preserve">Technology: </w:t>
       </w:r>
@@ -1461,7 +1791,7 @@
           <w:color w:val="292929"/>
           <w:sz w:val="24"/>
           <w:szCs w:val="24"/>
-          <w:lang w:val="en-UA"/>
+          <w:lang/>
         </w:rPr>
         <w:t>CloudFormation, Lambda, ECS, Fargate, Docker, Bash, Python, Ffmpeg</w:t>
       </w:r>
@@ -1551,25 +1881,27 @@
           <w:szCs w:val="24"/>
         </w:rPr>
       </w:pPr>
-      <w:r>
-        <w:rPr>
-          <w:rFonts w:ascii="Times New Roman" w:eastAsia="Times New Roman" w:hAnsi="Times New Roman" w:cs="Times New Roman"/>
-          <w:bCs/>
-          <w:color w:val="292929"/>
-          <w:sz w:val="24"/>
-          <w:szCs w:val="24"/>
-          <w:lang w:val="en-UA"/>
-        </w:rPr>
-        <w:t>Cyber Regiment</w:t>
-      </w:r>
-      <w:r>
-        <w:rPr>
-          <w:rFonts w:ascii="Times New Roman" w:eastAsia="Times New Roman" w:hAnsi="Times New Roman" w:cs="Times New Roman"/>
-          <w:bCs/>
-          <w:color w:val="292929"/>
-          <w:sz w:val="24"/>
-          <w:szCs w:val="24"/>
-          <w:lang w:val="en-UA"/>
+      <w:hyperlink r:id="rId11" w:history="1">
+        <w:r>
+          <w:rPr>
+            <w:rStyle w:val="Hyperlink"/>
+            <w:rFonts w:ascii="Times New Roman" w:eastAsia="Times New Roman" w:hAnsi="Times New Roman" w:cs="Times New Roman"/>
+            <w:bCs/>
+            <w:sz w:val="24"/>
+            <w:szCs w:val="24"/>
+            <w:lang/>
+          </w:rPr>
+          <w:t>Cyber Regiment</w:t>
+        </w:r>
+      </w:hyperlink>
+      <w:r>
+        <w:rPr>
+          <w:rFonts w:ascii="Times New Roman" w:eastAsia="Times New Roman" w:hAnsi="Times New Roman" w:cs="Times New Roman"/>
+          <w:bCs/>
+          <w:color w:val="292929"/>
+          <w:sz w:val="24"/>
+          <w:szCs w:val="24"/>
+          <w:lang/>
         </w:rPr>
         <w:t xml:space="preserve">, </w:t>
       </w:r>
@@ -1580,7 +1912,7 @@
           <w:color w:val="292929"/>
           <w:sz w:val="24"/>
           <w:szCs w:val="24"/>
-          <w:lang w:val="en-UA"/>
+          <w:lang/>
         </w:rPr>
         <w:t>Volunteer</w:t>
       </w:r>
@@ -1591,7 +1923,7 @@
           <w:color w:val="292929"/>
           <w:sz w:val="24"/>
           <w:szCs w:val="24"/>
-          <w:lang w:val="en-UA"/>
+          <w:lang/>
         </w:rPr>
         <w:br/>
       </w:r>
@@ -1612,7 +1944,7 @@
           <w:color w:val="292929"/>
           <w:sz w:val="24"/>
           <w:szCs w:val="24"/>
-          <w:lang w:val="en-UA"/>
+          <w:lang/>
         </w:rPr>
         <w:t xml:space="preserve"> 202</w:t>
       </w:r>
@@ -1633,7 +1965,7 @@
           <w:color w:val="292929"/>
           <w:sz w:val="24"/>
           <w:szCs w:val="24"/>
-          <w:lang w:val="en-UA"/>
+          <w:lang/>
         </w:rPr>
         <w:t xml:space="preserve"> </w:t>
       </w:r>
@@ -1644,7 +1976,7 @@
           <w:color w:val="292929"/>
           <w:sz w:val="24"/>
           <w:szCs w:val="24"/>
-          <w:lang w:val="en-UA"/>
+          <w:lang/>
         </w:rPr>
         <w:t>–</w:t>
       </w:r>
@@ -1655,7 +1987,7 @@
           <w:color w:val="292929"/>
           <w:sz w:val="24"/>
           <w:szCs w:val="24"/>
-          <w:lang w:val="en-UA"/>
+          <w:lang/>
         </w:rPr>
         <w:t xml:space="preserve"> </w:t>
       </w:r>
@@ -1667,7 +1999,7 @@
           <w:sz w:val="24"/>
           <w:szCs w:val="24"/>
         </w:rPr>
-        <w:t>Dec 2022</w:t>
+        <w:t>Present</w:t>
       </w:r>
     </w:p>
     <w:p>
@@ -1697,6 +2029,7 @@
         </w:rPr>
         <w:t xml:space="preserve">Responsibility: </w:t>
       </w:r>
+      <w:proofErr w:type="spellStart"/>
       <w:r>
         <w:rPr>
           <w:rFonts w:ascii="Times New Roman" w:eastAsia="Times New Roman" w:hAnsi="Times New Roman" w:cs="Times New Roman"/>
@@ -1704,8 +2037,9 @@
           <w:sz w:val="24"/>
           <w:szCs w:val="24"/>
         </w:rPr>
-        <w:t xml:space="preserve">IaC for </w:t>
-      </w:r>
+        <w:t>IaC</w:t>
+      </w:r>
+      <w:proofErr w:type="spellEnd"/>
       <w:r>
         <w:rPr>
           <w:rFonts w:ascii="Times New Roman" w:eastAsia="Times New Roman" w:hAnsi="Times New Roman" w:cs="Times New Roman"/>
@@ -1713,8 +2047,28 @@
           <w:sz w:val="24"/>
           <w:szCs w:val="24"/>
         </w:rPr>
-        <w:t>NEST.JS application with GitlabCI</w:t>
-      </w:r>
+        <w:t xml:space="preserve"> for </w:t>
+      </w:r>
+      <w:r>
+        <w:rPr>
+          <w:rFonts w:ascii="Times New Roman" w:eastAsia="Times New Roman" w:hAnsi="Times New Roman" w:cs="Times New Roman"/>
+          <w:color w:val="000000"/>
+          <w:sz w:val="24"/>
+          <w:szCs w:val="24"/>
+        </w:rPr>
+        <w:t xml:space="preserve">NEST.JS application with </w:t>
+      </w:r>
+      <w:proofErr w:type="spellStart"/>
+      <w:r>
+        <w:rPr>
+          <w:rFonts w:ascii="Times New Roman" w:eastAsia="Times New Roman" w:hAnsi="Times New Roman" w:cs="Times New Roman"/>
+          <w:color w:val="000000"/>
+          <w:sz w:val="24"/>
+          <w:szCs w:val="24"/>
+        </w:rPr>
+        <w:t>GitlabCI</w:t>
+      </w:r>
+      <w:proofErr w:type="spellEnd"/>
     </w:p>
     <w:p>
       <w:pPr>
@@ -1741,7 +2095,7 @@
           <w:color w:val="292929"/>
           <w:sz w:val="24"/>
           <w:szCs w:val="24"/>
-          <w:lang w:val="en-UA"/>
+          <w:lang/>
         </w:rPr>
         <w:t xml:space="preserve">Technology: </w:t>
       </w:r>
@@ -1752,7 +2106,7 @@
           <w:color w:val="292929"/>
           <w:sz w:val="24"/>
           <w:szCs w:val="24"/>
-          <w:lang w:val="en-UA"/>
+          <w:lang/>
         </w:rPr>
         <w:t>Nest, Typescript, Bash, Gitlab CI</w:t>
       </w:r>
@@ -1797,7 +2151,7 @@
           <w:color w:val="292929"/>
           <w:sz w:val="24"/>
           <w:szCs w:val="24"/>
-          <w:lang w:val="en-UA"/>
+          <w:lang/>
         </w:rPr>
       </w:pPr>
       <w:bookmarkStart w:id="13" w:name="OLE_LINK5"/>
@@ -1809,7 +2163,7 @@
           <w:color w:val="292929"/>
           <w:sz w:val="24"/>
           <w:szCs w:val="24"/>
-          <w:lang w:val="en-UA"/>
+          <w:lang/>
         </w:rPr>
         <w:t>QA Engine</w:t>
       </w:r>
@@ -1830,7 +2184,7 @@
           <w:color w:val="292929"/>
           <w:sz w:val="24"/>
           <w:szCs w:val="24"/>
-          <w:lang w:val="en-UA"/>
+          <w:lang/>
         </w:rPr>
         <w:t xml:space="preserve"> </w:t>
       </w:r>
@@ -1851,11 +2205,12 @@
           <w:color w:val="292929"/>
           <w:sz w:val="24"/>
           <w:szCs w:val="24"/>
-          <w:lang w:val="en-UA"/>
+          <w:lang/>
         </w:rPr>
         <w:br/>
       </w:r>
-      <w:hyperlink r:id="rId11" w:history="1">
+      <w:hyperlink r:id="rId12" w:history="1">
+        <w:proofErr w:type="spellStart"/>
         <w:r>
           <w:rPr>
             <w:rStyle w:val="Hyperlink"/>
@@ -1866,6 +2221,7 @@
           </w:rPr>
           <w:t>Mixa.live</w:t>
         </w:r>
+        <w:proofErr w:type="spellEnd"/>
       </w:hyperlink>
       <w:r>
         <w:rPr>
@@ -1884,7 +2240,7 @@
           <w:color w:val="292929"/>
           <w:sz w:val="24"/>
           <w:szCs w:val="24"/>
-          <w:lang w:val="en-UA"/>
+          <w:lang/>
         </w:rPr>
         <w:t>Contract</w:t>
       </w:r>
@@ -1895,7 +2251,7 @@
           <w:color w:val="292929"/>
           <w:sz w:val="24"/>
           <w:szCs w:val="24"/>
-          <w:lang w:val="en-UA"/>
+          <w:lang/>
         </w:rPr>
         <w:br/>
         <w:t xml:space="preserve">Mar 2022 </w:t>
@@ -1907,7 +2263,7 @@
           <w:color w:val="292929"/>
           <w:sz w:val="24"/>
           <w:szCs w:val="24"/>
-          <w:lang w:val="en-UA"/>
+          <w:lang/>
         </w:rPr>
         <w:t>–</w:t>
       </w:r>
@@ -1918,7 +2274,7 @@
           <w:color w:val="292929"/>
           <w:sz w:val="24"/>
           <w:szCs w:val="24"/>
-          <w:lang w:val="en-UA"/>
+          <w:lang/>
         </w:rPr>
         <w:t xml:space="preserve"> Present</w:t>
       </w:r>
@@ -2021,16 +2377,27 @@
           <w:sz w:val="24"/>
           <w:szCs w:val="24"/>
         </w:rPr>
-        <w:t xml:space="preserve"> and CI/CD supporting</w:t>
-      </w:r>
-      <w:r>
-        <w:rPr>
-          <w:rFonts w:ascii="Times New Roman" w:eastAsia="Times New Roman" w:hAnsi="Times New Roman" w:cs="Times New Roman"/>
-          <w:bCs/>
-          <w:color w:val="292929"/>
-          <w:sz w:val="24"/>
-          <w:szCs w:val="24"/>
-          <w:lang w:val="en-UA"/>
+        <w:t xml:space="preserve"> and </w:t>
+      </w:r>
+      <w:bookmarkStart w:id="14" w:name="_Hlk167198303"/>
+      <w:r>
+        <w:rPr>
+          <w:rFonts w:ascii="Times New Roman" w:eastAsia="Times New Roman" w:hAnsi="Times New Roman" w:cs="Times New Roman"/>
+          <w:color w:val="000000"/>
+          <w:sz w:val="24"/>
+          <w:szCs w:val="24"/>
+        </w:rPr>
+        <w:t>maintaining</w:t>
+      </w:r>
+      <w:bookmarkEnd w:id="14"/>
+      <w:r>
+        <w:rPr>
+          <w:rFonts w:ascii="Times New Roman" w:eastAsia="Times New Roman" w:hAnsi="Times New Roman" w:cs="Times New Roman"/>
+          <w:bCs/>
+          <w:color w:val="292929"/>
+          <w:sz w:val="24"/>
+          <w:szCs w:val="24"/>
+          <w:lang/>
         </w:rPr>
         <w:br/>
         <w:t>Technology: Live Video Streaming, Linux</w:t>
@@ -2053,8 +2420,20 @@
           <w:sz w:val="24"/>
           <w:szCs w:val="24"/>
         </w:rPr>
-        <w:t>, SRT, RTMP, Zixi</w:t>
-      </w:r>
+        <w:t xml:space="preserve">, SRT, RTMP, </w:t>
+      </w:r>
+      <w:proofErr w:type="spellStart"/>
+      <w:r>
+        <w:rPr>
+          <w:rFonts w:ascii="Times New Roman" w:eastAsia="Times New Roman" w:hAnsi="Times New Roman" w:cs="Times New Roman"/>
+          <w:bCs/>
+          <w:color w:val="292929"/>
+          <w:sz w:val="24"/>
+          <w:szCs w:val="24"/>
+        </w:rPr>
+        <w:t>Zixi</w:t>
+      </w:r>
+      <w:proofErr w:type="spellEnd"/>
       <w:r>
         <w:rPr>
           <w:rFonts w:ascii="Times New Roman" w:eastAsia="Times New Roman" w:hAnsi="Times New Roman" w:cs="Times New Roman"/>
@@ -2087,7 +2466,7 @@
           <w:color w:val="292929"/>
           <w:sz w:val="24"/>
           <w:szCs w:val="24"/>
-          <w:lang w:val="en-UA"/>
+          <w:lang/>
         </w:rPr>
       </w:pPr>
     </w:p>
@@ -2111,17 +2490,17 @@
           <w:color w:val="292929"/>
           <w:sz w:val="24"/>
           <w:szCs w:val="24"/>
-          <w:lang w:val="en-UA"/>
-        </w:rPr>
-      </w:pPr>
-      <w:r>
-        <w:rPr>
-          <w:rFonts w:ascii="Times New Roman" w:eastAsia="Times New Roman" w:hAnsi="Times New Roman" w:cs="Times New Roman"/>
-          <w:bCs/>
-          <w:color w:val="292929"/>
-          <w:sz w:val="24"/>
-          <w:szCs w:val="24"/>
-          <w:lang w:val="en-UA"/>
+          <w:lang/>
+        </w:rPr>
+      </w:pPr>
+      <w:r>
+        <w:rPr>
+          <w:rFonts w:ascii="Times New Roman" w:eastAsia="Times New Roman" w:hAnsi="Times New Roman" w:cs="Times New Roman"/>
+          <w:bCs/>
+          <w:color w:val="292929"/>
+          <w:sz w:val="24"/>
+          <w:szCs w:val="24"/>
+          <w:lang/>
         </w:rPr>
         <w:t>QA Engineer &amp; Project Manager</w:t>
       </w:r>
@@ -2132,31 +2511,49 @@
           <w:color w:val="292929"/>
           <w:sz w:val="24"/>
           <w:szCs w:val="24"/>
-          <w:lang w:val="en-UA"/>
+          <w:lang/>
         </w:rPr>
         <w:br/>
       </w:r>
-      <w:hyperlink r:id="rId12" w:tgtFrame="_blank" w:history="1">
-        <w:r>
-          <w:rPr>
-            <w:rStyle w:val="Hyperlink"/>
-            <w:rFonts w:ascii="Times New Roman" w:eastAsia="Times New Roman" w:hAnsi="Times New Roman" w:cs="Times New Roman"/>
-            <w:bCs/>
-            <w:sz w:val="24"/>
-            <w:szCs w:val="24"/>
-            <w:lang w:val="en-UA"/>
-          </w:rPr>
-          <w:t>VVCR</w:t>
-        </w:r>
-      </w:hyperlink>
-      <w:r>
-        <w:rPr>
-          <w:rFonts w:ascii="Times New Roman" w:eastAsia="Times New Roman" w:hAnsi="Times New Roman" w:cs="Times New Roman"/>
-          <w:bCs/>
-          <w:color w:val="292929"/>
-          <w:sz w:val="24"/>
-          <w:szCs w:val="24"/>
-          <w:lang w:val="en-UA"/>
+      <w:r>
+        <w:fldChar w:fldCharType="begin"/>
+      </w:r>
+      <w:r>
+        <w:instrText>HYPERLINK "https://vvcr.tv/" \t "_blank"</w:instrText>
+      </w:r>
+      <w:r>
+        <w:fldChar w:fldCharType="separate"/>
+      </w:r>
+      <w:r>
+        <w:rPr>
+          <w:rStyle w:val="Hyperlink"/>
+          <w:rFonts w:ascii="Times New Roman" w:eastAsia="Times New Roman" w:hAnsi="Times New Roman" w:cs="Times New Roman"/>
+          <w:bCs/>
+          <w:sz w:val="24"/>
+          <w:szCs w:val="24"/>
+          <w:lang/>
+        </w:rPr>
+        <w:t>VVCR</w:t>
+      </w:r>
+      <w:r>
+        <w:rPr>
+          <w:rStyle w:val="Hyperlink"/>
+          <w:rFonts w:ascii="Times New Roman" w:eastAsia="Times New Roman" w:hAnsi="Times New Roman" w:cs="Times New Roman"/>
+          <w:bCs/>
+          <w:sz w:val="24"/>
+          <w:szCs w:val="24"/>
+          <w:lang/>
+        </w:rPr>
+        <w:fldChar w:fldCharType="end"/>
+      </w:r>
+      <w:r>
+        <w:rPr>
+          <w:rFonts w:ascii="Times New Roman" w:eastAsia="Times New Roman" w:hAnsi="Times New Roman" w:cs="Times New Roman"/>
+          <w:bCs/>
+          <w:color w:val="292929"/>
+          <w:sz w:val="24"/>
+          <w:szCs w:val="24"/>
+          <w:lang/>
         </w:rPr>
         <w:t>, Contract</w:t>
       </w:r>
@@ -2167,7 +2564,7 @@
           <w:color w:val="292929"/>
           <w:sz w:val="24"/>
           <w:szCs w:val="24"/>
-          <w:lang w:val="en-UA"/>
+          <w:lang/>
         </w:rPr>
         <w:br/>
         <w:t xml:space="preserve">Jul 2020 </w:t>
@@ -2179,7 +2576,7 @@
           <w:color w:val="292929"/>
           <w:sz w:val="24"/>
           <w:szCs w:val="24"/>
-          <w:lang w:val="en-UA"/>
+          <w:lang/>
         </w:rPr>
         <w:t>–</w:t>
       </w:r>
@@ -2190,7 +2587,7 @@
           <w:color w:val="292929"/>
           <w:sz w:val="24"/>
           <w:szCs w:val="24"/>
-          <w:lang w:val="en-UA"/>
+          <w:lang/>
         </w:rPr>
         <w:t xml:space="preserve"> Present</w:t>
       </w:r>
@@ -2239,7 +2636,7 @@
           <w:color w:val="292929"/>
           <w:sz w:val="24"/>
           <w:szCs w:val="24"/>
-          <w:lang w:val="en-UA"/>
+          <w:lang/>
         </w:rPr>
         <w:t>Full QA process from scratch of cloud-based virtual video control room system (VVCR). Managing SDLC in the team of 4 people</w:t>
       </w:r>
@@ -2250,7 +2647,7 @@
           <w:color w:val="292929"/>
           <w:sz w:val="24"/>
           <w:szCs w:val="24"/>
-          <w:lang w:val="en-UA"/>
+          <w:lang/>
         </w:rPr>
         <w:br/>
         <w:t>Technology: Scrum, Test Planning, System Testing, Regression Testing, Live Video Streaming, API Testing, Manual Testing, Test Automation</w:t>
@@ -2273,7 +2670,7 @@
           <w:color w:val="292929"/>
           <w:sz w:val="24"/>
           <w:szCs w:val="24"/>
-          <w:lang w:val="en-UA"/>
+          <w:lang/>
         </w:rPr>
       </w:pPr>
     </w:p>
@@ -2302,7 +2699,7 @@
           <w:color w:val="292929"/>
           <w:sz w:val="24"/>
           <w:szCs w:val="24"/>
-          <w:lang w:val="en-UA"/>
+          <w:lang/>
         </w:rPr>
         <w:t>QA Engineer</w:t>
       </w:r>
@@ -2313,10 +2710,243 @@
           <w:color w:val="292929"/>
           <w:sz w:val="24"/>
           <w:szCs w:val="24"/>
-          <w:lang w:val="en-UA"/>
+          <w:lang/>
         </w:rPr>
         <w:br/>
       </w:r>
+      <w:r>
+        <w:fldChar w:fldCharType="begin"/>
+      </w:r>
+      <w:r>
+        <w:instrText>HYPERLINK "https://rivet.stream/" \t "_blank"</w:instrText>
+      </w:r>
+      <w:r>
+        <w:fldChar w:fldCharType="separate"/>
+      </w:r>
+      <w:r>
+        <w:rPr>
+          <w:rStyle w:val="Hyperlink"/>
+          <w:rFonts w:ascii="Times New Roman" w:eastAsia="Times New Roman" w:hAnsi="Times New Roman" w:cs="Times New Roman"/>
+          <w:bCs/>
+          <w:sz w:val="24"/>
+          <w:szCs w:val="24"/>
+          <w:lang/>
+        </w:rPr>
+        <w:t>RIVET</w:t>
+      </w:r>
+      <w:r>
+        <w:rPr>
+          <w:rStyle w:val="Hyperlink"/>
+          <w:rFonts w:ascii="Times New Roman" w:eastAsia="Times New Roman" w:hAnsi="Times New Roman" w:cs="Times New Roman"/>
+          <w:bCs/>
+          <w:sz w:val="24"/>
+          <w:szCs w:val="24"/>
+          <w:lang/>
+        </w:rPr>
+        <w:fldChar w:fldCharType="end"/>
+      </w:r>
+      <w:r>
+        <w:rPr>
+          <w:rFonts w:ascii="Times New Roman" w:eastAsia="Times New Roman" w:hAnsi="Times New Roman" w:cs="Times New Roman"/>
+          <w:bCs/>
+          <w:color w:val="292929"/>
+          <w:sz w:val="24"/>
+          <w:szCs w:val="24"/>
+          <w:lang/>
+        </w:rPr>
+        <w:t>, Contract</w:t>
+      </w:r>
+      <w:r>
+        <w:rPr>
+          <w:rFonts w:ascii="Times New Roman" w:eastAsia="Times New Roman" w:hAnsi="Times New Roman" w:cs="Times New Roman"/>
+          <w:bCs/>
+          <w:color w:val="292929"/>
+          <w:sz w:val="24"/>
+          <w:szCs w:val="24"/>
+          <w:lang/>
+        </w:rPr>
+        <w:br/>
+        <w:t xml:space="preserve">Jul 2020 </w:t>
+      </w:r>
+      <w:r>
+        <w:rPr>
+          <w:rFonts w:ascii="Times New Roman" w:eastAsia="Times New Roman" w:hAnsi="Times New Roman" w:cs="Times New Roman"/>
+          <w:bCs/>
+          <w:color w:val="292929"/>
+          <w:sz w:val="24"/>
+          <w:szCs w:val="24"/>
+          <w:lang/>
+        </w:rPr>
+        <w:t>–</w:t>
+      </w:r>
+      <w:r>
+        <w:rPr>
+          <w:rFonts w:ascii="Times New Roman" w:eastAsia="Times New Roman" w:hAnsi="Times New Roman" w:cs="Times New Roman"/>
+          <w:bCs/>
+          <w:color w:val="292929"/>
+          <w:sz w:val="24"/>
+          <w:szCs w:val="24"/>
+          <w:lang/>
+        </w:rPr>
+        <w:t xml:space="preserve"> </w:t>
+      </w:r>
+      <w:r>
+        <w:rPr>
+          <w:rFonts w:ascii="Times New Roman" w:eastAsia="Times New Roman" w:hAnsi="Times New Roman" w:cs="Times New Roman"/>
+          <w:bCs/>
+          <w:color w:val="292929"/>
+          <w:sz w:val="24"/>
+          <w:szCs w:val="24"/>
+        </w:rPr>
+        <w:t>Mar 2022</w:t>
+      </w:r>
+      <w:r>
+        <w:rPr>
+          <w:rFonts w:ascii="Times New Roman" w:eastAsia="Times New Roman" w:hAnsi="Times New Roman" w:cs="Times New Roman"/>
+          <w:bCs/>
+          <w:color w:val="292929"/>
+          <w:sz w:val="24"/>
+          <w:szCs w:val="24"/>
+          <w:lang/>
+        </w:rPr>
+        <w:br/>
+      </w:r>
+      <w:r>
+        <w:rPr>
+          <w:rFonts w:ascii="Times New Roman" w:eastAsia="Times New Roman" w:hAnsi="Times New Roman" w:cs="Times New Roman"/>
+          <w:color w:val="000000"/>
+          <w:sz w:val="24"/>
+          <w:szCs w:val="24"/>
+        </w:rPr>
+        <w:t>Responsibility:</w:t>
+      </w:r>
+    </w:p>
+    <w:p>
+      <w:pPr>
+        <w:pBdr>
+          <w:top w:val="nil"/>
+          <w:left w:val="nil"/>
+          <w:bottom w:val="nil"/>
+          <w:right w:val="nil"/>
+          <w:between w:val="nil"/>
+        </w:pBdr>
+        <w:tabs>
+          <w:tab w:val="left" w:pos="720"/>
+        </w:tabs>
+        <w:spacing w:after="0" w:line="240" w:lineRule="auto"/>
+        <w:ind w:left="720" w:right="-1"/>
+        <w:rPr>
+          <w:rFonts w:ascii="Times New Roman" w:eastAsia="Times New Roman" w:hAnsi="Times New Roman" w:cs="Times New Roman"/>
+          <w:bCs/>
+          <w:color w:val="292929"/>
+          <w:sz w:val="24"/>
+          <w:szCs w:val="24"/>
+          <w:lang/>
+        </w:rPr>
+      </w:pPr>
+      <w:r>
+        <w:rPr>
+          <w:rFonts w:ascii="Times New Roman" w:eastAsia="Times New Roman" w:hAnsi="Times New Roman" w:cs="Times New Roman"/>
+          <w:bCs/>
+          <w:color w:val="292929"/>
+          <w:sz w:val="24"/>
+          <w:szCs w:val="24"/>
+          <w:lang/>
+        </w:rPr>
+        <w:t>Full QA process from scratch of Broadcast Tools (Windows, macOS, iOS, Android) and Platform (web) for Remote Streaming via SRT Protocols.</w:t>
+      </w:r>
+      <w:r>
+        <w:rPr>
+          <w:rFonts w:ascii="Times New Roman" w:eastAsia="Times New Roman" w:hAnsi="Times New Roman" w:cs="Times New Roman"/>
+          <w:bCs/>
+          <w:color w:val="292929"/>
+          <w:sz w:val="24"/>
+          <w:szCs w:val="24"/>
+          <w:lang/>
+        </w:rPr>
+        <w:br/>
+        <w:t>Technology: Test Planning, System Testing, Regression Testing, Live Video Streaming, API Testing, Manual Testing, Test Automation</w:t>
+      </w:r>
+    </w:p>
+    <w:p>
+      <w:pPr>
+        <w:pBdr>
+          <w:top w:val="nil"/>
+          <w:left w:val="nil"/>
+          <w:bottom w:val="nil"/>
+          <w:right w:val="nil"/>
+          <w:between w:val="nil"/>
+        </w:pBdr>
+        <w:tabs>
+          <w:tab w:val="left" w:pos="720"/>
+        </w:tabs>
+        <w:spacing w:after="0" w:line="240" w:lineRule="auto"/>
+        <w:ind w:left="720" w:right="-1"/>
+        <w:rPr>
+          <w:rFonts w:ascii="Times New Roman" w:eastAsia="Times New Roman" w:hAnsi="Times New Roman" w:cs="Times New Roman"/>
+          <w:bCs/>
+          <w:color w:val="292929"/>
+          <w:sz w:val="24"/>
+          <w:szCs w:val="24"/>
+        </w:rPr>
+      </w:pPr>
+    </w:p>
+    <w:p>
+      <w:pPr>
+        <w:pBdr>
+          <w:top w:val="nil"/>
+          <w:left w:val="nil"/>
+          <w:bottom w:val="nil"/>
+          <w:right w:val="nil"/>
+          <w:between w:val="nil"/>
+        </w:pBdr>
+        <w:tabs>
+          <w:tab w:val="left" w:pos="720"/>
+        </w:tabs>
+        <w:spacing w:after="0" w:line="240" w:lineRule="auto"/>
+        <w:ind w:left="720" w:right="-1"/>
+        <w:rPr>
+          <w:rFonts w:ascii="Times New Roman" w:eastAsia="Times New Roman" w:hAnsi="Times New Roman" w:cs="Times New Roman"/>
+          <w:bCs/>
+          <w:color w:val="292929"/>
+          <w:sz w:val="24"/>
+          <w:szCs w:val="24"/>
+        </w:rPr>
+      </w:pPr>
+      <w:r>
+        <w:rPr>
+          <w:rFonts w:ascii="Times New Roman" w:eastAsia="Times New Roman" w:hAnsi="Times New Roman" w:cs="Times New Roman"/>
+          <w:bCs/>
+          <w:color w:val="292929"/>
+          <w:sz w:val="24"/>
+          <w:szCs w:val="24"/>
+        </w:rPr>
+        <w:t>Video Streaming Engineer</w:t>
+      </w:r>
+    </w:p>
+    <w:p>
+      <w:pPr>
+        <w:pBdr>
+          <w:top w:val="nil"/>
+          <w:left w:val="nil"/>
+          <w:bottom w:val="nil"/>
+          <w:right w:val="nil"/>
+          <w:between w:val="nil"/>
+        </w:pBdr>
+        <w:tabs>
+          <w:tab w:val="left" w:pos="720"/>
+        </w:tabs>
+        <w:spacing w:after="0" w:line="240" w:lineRule="auto"/>
+        <w:ind w:left="720" w:right="-1"/>
+        <w:rPr>
+          <w:rFonts w:ascii="Times New Roman" w:eastAsia="Times New Roman" w:hAnsi="Times New Roman" w:cs="Times New Roman"/>
+          <w:bCs/>
+          <w:color w:val="292929"/>
+          <w:sz w:val="24"/>
+          <w:szCs w:val="24"/>
+          <w:lang/>
+        </w:rPr>
+      </w:pPr>
       <w:hyperlink r:id="rId13" w:tgtFrame="_blank" w:history="1">
         <w:r>
           <w:rPr>
@@ -2325,222 +2955,7 @@
             <w:bCs/>
             <w:sz w:val="24"/>
             <w:szCs w:val="24"/>
-            <w:lang w:val="en-UA"/>
-          </w:rPr>
-          <w:t>RIVET</w:t>
-        </w:r>
-      </w:hyperlink>
-      <w:r>
-        <w:rPr>
-          <w:rFonts w:ascii="Times New Roman" w:eastAsia="Times New Roman" w:hAnsi="Times New Roman" w:cs="Times New Roman"/>
-          <w:bCs/>
-          <w:color w:val="292929"/>
-          <w:sz w:val="24"/>
-          <w:szCs w:val="24"/>
-          <w:lang w:val="en-UA"/>
-        </w:rPr>
-        <w:t>, Contract</w:t>
-      </w:r>
-      <w:r>
-        <w:rPr>
-          <w:rFonts w:ascii="Times New Roman" w:eastAsia="Times New Roman" w:hAnsi="Times New Roman" w:cs="Times New Roman"/>
-          <w:bCs/>
-          <w:color w:val="292929"/>
-          <w:sz w:val="24"/>
-          <w:szCs w:val="24"/>
-          <w:lang w:val="en-UA"/>
-        </w:rPr>
-        <w:br/>
-        <w:t xml:space="preserve">Jul 2020 </w:t>
-      </w:r>
-      <w:r>
-        <w:rPr>
-          <w:rFonts w:ascii="Times New Roman" w:eastAsia="Times New Roman" w:hAnsi="Times New Roman" w:cs="Times New Roman"/>
-          <w:bCs/>
-          <w:color w:val="292929"/>
-          <w:sz w:val="24"/>
-          <w:szCs w:val="24"/>
-          <w:lang w:val="en-UA"/>
-        </w:rPr>
-        <w:t>–</w:t>
-      </w:r>
-      <w:r>
-        <w:rPr>
-          <w:rFonts w:ascii="Times New Roman" w:eastAsia="Times New Roman" w:hAnsi="Times New Roman" w:cs="Times New Roman"/>
-          <w:bCs/>
-          <w:color w:val="292929"/>
-          <w:sz w:val="24"/>
-          <w:szCs w:val="24"/>
-          <w:lang w:val="en-UA"/>
-        </w:rPr>
-        <w:t xml:space="preserve"> </w:t>
-      </w:r>
-      <w:r>
-        <w:rPr>
-          <w:rFonts w:ascii="Times New Roman" w:eastAsia="Times New Roman" w:hAnsi="Times New Roman" w:cs="Times New Roman"/>
-          <w:bCs/>
-          <w:color w:val="292929"/>
-          <w:sz w:val="24"/>
-          <w:szCs w:val="24"/>
-        </w:rPr>
-        <w:t>Mar 2022</w:t>
-      </w:r>
-      <w:r>
-        <w:rPr>
-          <w:rFonts w:ascii="Times New Roman" w:eastAsia="Times New Roman" w:hAnsi="Times New Roman" w:cs="Times New Roman"/>
-          <w:bCs/>
-          <w:color w:val="292929"/>
-          <w:sz w:val="24"/>
-          <w:szCs w:val="24"/>
-          <w:lang w:val="en-UA"/>
-        </w:rPr>
-        <w:br/>
-      </w:r>
-      <w:r>
-        <w:rPr>
-          <w:rFonts w:ascii="Times New Roman" w:eastAsia="Times New Roman" w:hAnsi="Times New Roman" w:cs="Times New Roman"/>
-          <w:color w:val="000000"/>
-          <w:sz w:val="24"/>
-          <w:szCs w:val="24"/>
-        </w:rPr>
-        <w:t>Responsibility:</w:t>
-      </w:r>
-    </w:p>
-    <w:p>
-      <w:pPr>
-        <w:pBdr>
-          <w:top w:val="nil"/>
-          <w:left w:val="nil"/>
-          <w:bottom w:val="nil"/>
-          <w:right w:val="nil"/>
-          <w:between w:val="nil"/>
-        </w:pBdr>
-        <w:tabs>
-          <w:tab w:val="left" w:pos="720"/>
-        </w:tabs>
-        <w:spacing w:after="0" w:line="240" w:lineRule="auto"/>
-        <w:ind w:left="720" w:right="-1"/>
-        <w:rPr>
-          <w:rFonts w:ascii="Times New Roman" w:eastAsia="Times New Roman" w:hAnsi="Times New Roman" w:cs="Times New Roman"/>
-          <w:bCs/>
-          <w:color w:val="292929"/>
-          <w:sz w:val="24"/>
-          <w:szCs w:val="24"/>
-          <w:lang w:val="en-UA"/>
-        </w:rPr>
-      </w:pPr>
-      <w:r>
-        <w:rPr>
-          <w:rFonts w:ascii="Times New Roman" w:eastAsia="Times New Roman" w:hAnsi="Times New Roman" w:cs="Times New Roman"/>
-          <w:bCs/>
-          <w:color w:val="292929"/>
-          <w:sz w:val="24"/>
-          <w:szCs w:val="24"/>
-          <w:lang w:val="en-UA"/>
-        </w:rPr>
-        <w:t>Full QA process from scratch of Broadcast Tools (Windows, macOS, iOS, Android) and Platform (web) for Remote Streaming via SRT Protocols.</w:t>
-      </w:r>
-      <w:r>
-        <w:rPr>
-          <w:rFonts w:ascii="Times New Roman" w:eastAsia="Times New Roman" w:hAnsi="Times New Roman" w:cs="Times New Roman"/>
-          <w:bCs/>
-          <w:color w:val="292929"/>
-          <w:sz w:val="24"/>
-          <w:szCs w:val="24"/>
-          <w:lang w:val="en-UA"/>
-        </w:rPr>
-        <w:br/>
-        <w:t>Technology: Test Planning, System Testing, Regression Testing, Live Video Streaming, API Testing, Manual Testing, Test Automation</w:t>
-      </w:r>
-    </w:p>
-    <w:p>
-      <w:pPr>
-        <w:pBdr>
-          <w:top w:val="nil"/>
-          <w:left w:val="nil"/>
-          <w:bottom w:val="nil"/>
-          <w:right w:val="nil"/>
-          <w:between w:val="nil"/>
-        </w:pBdr>
-        <w:tabs>
-          <w:tab w:val="left" w:pos="720"/>
-        </w:tabs>
-        <w:spacing w:after="0" w:line="240" w:lineRule="auto"/>
-        <w:ind w:left="720" w:right="-1"/>
-        <w:rPr>
-          <w:rFonts w:ascii="Times New Roman" w:eastAsia="Times New Roman" w:hAnsi="Times New Roman" w:cs="Times New Roman"/>
-          <w:bCs/>
-          <w:color w:val="292929"/>
-          <w:sz w:val="24"/>
-          <w:szCs w:val="24"/>
-        </w:rPr>
-      </w:pPr>
-    </w:p>
-    <w:p>
-      <w:pPr>
-        <w:pBdr>
-          <w:top w:val="nil"/>
-          <w:left w:val="nil"/>
-          <w:bottom w:val="nil"/>
-          <w:right w:val="nil"/>
-          <w:between w:val="nil"/>
-        </w:pBdr>
-        <w:tabs>
-          <w:tab w:val="left" w:pos="720"/>
-        </w:tabs>
-        <w:spacing w:after="0" w:line="240" w:lineRule="auto"/>
-        <w:ind w:left="720" w:right="-1"/>
-        <w:rPr>
-          <w:rFonts w:ascii="Times New Roman" w:eastAsia="Times New Roman" w:hAnsi="Times New Roman" w:cs="Times New Roman"/>
-          <w:bCs/>
-          <w:color w:val="292929"/>
-          <w:sz w:val="24"/>
-          <w:szCs w:val="24"/>
-        </w:rPr>
-      </w:pPr>
-      <w:r>
-        <w:rPr>
-          <w:rFonts w:ascii="Times New Roman" w:eastAsia="Times New Roman" w:hAnsi="Times New Roman" w:cs="Times New Roman"/>
-          <w:bCs/>
-          <w:color w:val="292929"/>
-          <w:sz w:val="24"/>
-          <w:szCs w:val="24"/>
-        </w:rPr>
-        <w:t>Video Streaming Engineer</w:t>
-      </w:r>
-    </w:p>
-    <w:p>
-      <w:pPr>
-        <w:pBdr>
-          <w:top w:val="nil"/>
-          <w:left w:val="nil"/>
-          <w:bottom w:val="nil"/>
-          <w:right w:val="nil"/>
-          <w:between w:val="nil"/>
-        </w:pBdr>
-        <w:tabs>
-          <w:tab w:val="left" w:pos="720"/>
-        </w:tabs>
-        <w:spacing w:after="0" w:line="240" w:lineRule="auto"/>
-        <w:ind w:left="720" w:right="-1"/>
-        <w:rPr>
-          <w:rFonts w:ascii="Times New Roman" w:eastAsia="Times New Roman" w:hAnsi="Times New Roman" w:cs="Times New Roman"/>
-          <w:bCs/>
-          <w:color w:val="292929"/>
-          <w:sz w:val="24"/>
-          <w:szCs w:val="24"/>
-          <w:lang w:val="en-UA"/>
-        </w:rPr>
-      </w:pPr>
-      <w:hyperlink r:id="rId14" w:tgtFrame="_blank" w:history="1">
-        <w:r>
-          <w:rPr>
-            <w:rStyle w:val="Hyperlink"/>
-            <w:rFonts w:ascii="Times New Roman" w:eastAsia="Times New Roman" w:hAnsi="Times New Roman" w:cs="Times New Roman"/>
-            <w:bCs/>
-            <w:sz w:val="24"/>
-            <w:szCs w:val="24"/>
-            <w:lang w:val="en-UA"/>
+            <w:lang/>
           </w:rPr>
           <w:t>1+1 MEDIA</w:t>
         </w:r>
@@ -2552,7 +2967,7 @@
           <w:color w:val="292929"/>
           <w:sz w:val="24"/>
           <w:szCs w:val="24"/>
-          <w:lang w:val="en-UA"/>
+          <w:lang/>
         </w:rPr>
         <w:t>, Shift-time</w:t>
       </w:r>
@@ -2608,9 +3023,9 @@
           <w:szCs w:val="24"/>
         </w:rPr>
       </w:pPr>
-      <w:bookmarkStart w:id="14" w:name="OLE_LINK8"/>
-      <w:bookmarkStart w:id="15" w:name="OLE_LINK4"/>
-      <w:bookmarkStart w:id="16" w:name="OLE_LINK3"/>
+      <w:bookmarkStart w:id="15" w:name="OLE_LINK8"/>
+      <w:bookmarkStart w:id="16" w:name="OLE_LINK4"/>
+      <w:bookmarkStart w:id="17" w:name="OLE_LINK3"/>
       <w:r>
         <w:rPr>
           <w:rFonts w:ascii="Times New Roman" w:eastAsia="Times New Roman" w:hAnsi="Times New Roman" w:cs="Times New Roman"/>
@@ -2620,7 +3035,7 @@
         </w:rPr>
         <w:t>Responsibility</w:t>
       </w:r>
-      <w:bookmarkEnd w:id="14"/>
+      <w:bookmarkEnd w:id="15"/>
       <w:r>
         <w:rPr>
           <w:rFonts w:ascii="Times New Roman" w:eastAsia="Times New Roman" w:hAnsi="Times New Roman" w:cs="Times New Roman"/>
@@ -2630,7 +3045,7 @@
         </w:rPr>
         <w:t>:</w:t>
       </w:r>
-      <w:bookmarkEnd w:id="15"/>
+      <w:bookmarkEnd w:id="16"/>
       <w:r>
         <w:rPr>
           <w:rFonts w:ascii="Times New Roman" w:eastAsia="Times New Roman" w:hAnsi="Times New Roman" w:cs="Times New Roman"/>
@@ -2731,6 +3146,7 @@
         </w:rPr>
         <w:t xml:space="preserve">AWS Elemental Live, </w:t>
       </w:r>
+      <w:proofErr w:type="spellStart"/>
       <w:r>
         <w:rPr>
           <w:rFonts w:ascii="Times New Roman" w:eastAsia="Times New Roman" w:hAnsi="Times New Roman" w:cs="Times New Roman"/>
@@ -2738,8 +3154,39 @@
           <w:sz w:val="24"/>
           <w:szCs w:val="24"/>
         </w:rPr>
-        <w:t xml:space="preserve">LiveU Central, vMix, OBS, </w:t>
-      </w:r>
+        <w:t>LiveU</w:t>
+      </w:r>
+      <w:proofErr w:type="spellEnd"/>
+      <w:r>
+        <w:rPr>
+          <w:rFonts w:ascii="Times New Roman" w:eastAsia="Times New Roman" w:hAnsi="Times New Roman" w:cs="Times New Roman"/>
+          <w:color w:val="000000"/>
+          <w:sz w:val="24"/>
+          <w:szCs w:val="24"/>
+        </w:rPr>
+        <w:t xml:space="preserve"> Central, </w:t>
+      </w:r>
+      <w:proofErr w:type="spellStart"/>
+      <w:r>
+        <w:rPr>
+          <w:rFonts w:ascii="Times New Roman" w:eastAsia="Times New Roman" w:hAnsi="Times New Roman" w:cs="Times New Roman"/>
+          <w:color w:val="000000"/>
+          <w:sz w:val="24"/>
+          <w:szCs w:val="24"/>
+        </w:rPr>
+        <w:t>vMix</w:t>
+      </w:r>
+      <w:proofErr w:type="spellEnd"/>
+      <w:r>
+        <w:rPr>
+          <w:rFonts w:ascii="Times New Roman" w:eastAsia="Times New Roman" w:hAnsi="Times New Roman" w:cs="Times New Roman"/>
+          <w:color w:val="000000"/>
+          <w:sz w:val="24"/>
+          <w:szCs w:val="24"/>
+        </w:rPr>
+        <w:t xml:space="preserve">, OBS, </w:t>
+      </w:r>
+      <w:proofErr w:type="spellStart"/>
       <w:r>
         <w:rPr>
           <w:rFonts w:ascii="Times New Roman" w:eastAsia="Times New Roman" w:hAnsi="Times New Roman" w:cs="Times New Roman"/>
@@ -2748,6 +3195,7 @@
         </w:rPr>
         <w:t>FFmpeg</w:t>
       </w:r>
+      <w:proofErr w:type="spellEnd"/>
       <w:r>
         <w:rPr>
           <w:rFonts w:ascii="Times New Roman" w:eastAsia="Times New Roman" w:hAnsi="Times New Roman" w:cs="Times New Roman"/>
@@ -2766,7 +3214,7 @@
         <w:t>RTMP, HLS, UDP</w:t>
       </w:r>
     </w:p>
-    <w:bookmarkEnd w:id="16"/>
+    <w:bookmarkEnd w:id="17"/>
     <w:p>
       <w:pPr>
         <w:pBdr>
@@ -2787,7 +3235,7 @@
           <w:color w:val="292929"/>
           <w:sz w:val="24"/>
           <w:szCs w:val="24"/>
-          <w:lang w:val="en-UA"/>
+          <w:lang/>
         </w:rPr>
       </w:pPr>
     </w:p>
@@ -2811,17 +3259,17 @@
           <w:color w:val="292929"/>
           <w:sz w:val="24"/>
           <w:szCs w:val="24"/>
-          <w:lang w:val="en-UA"/>
-        </w:rPr>
-      </w:pPr>
-      <w:r>
-        <w:rPr>
-          <w:rFonts w:ascii="Times New Roman" w:eastAsia="Times New Roman" w:hAnsi="Times New Roman" w:cs="Times New Roman"/>
-          <w:bCs/>
-          <w:color w:val="292929"/>
-          <w:sz w:val="24"/>
-          <w:szCs w:val="24"/>
-          <w:lang w:val="en-UA"/>
+          <w:lang/>
+        </w:rPr>
+      </w:pPr>
+      <w:r>
+        <w:rPr>
+          <w:rFonts w:ascii="Times New Roman" w:eastAsia="Times New Roman" w:hAnsi="Times New Roman" w:cs="Times New Roman"/>
+          <w:bCs/>
+          <w:color w:val="292929"/>
+          <w:sz w:val="24"/>
+          <w:szCs w:val="24"/>
+          <w:lang/>
         </w:rPr>
         <w:t>Broadcasting Automation Engineer</w:t>
       </w:r>
@@ -2832,7 +3280,7 @@
           <w:color w:val="292929"/>
           <w:sz w:val="24"/>
           <w:szCs w:val="24"/>
-          <w:lang w:val="en-UA"/>
+          <w:lang/>
         </w:rPr>
         <w:br/>
         <w:t>TV channel, Shift-time</w:t>
@@ -2844,7 +3292,7 @@
           <w:color w:val="292929"/>
           <w:sz w:val="24"/>
           <w:szCs w:val="24"/>
-          <w:lang w:val="en-UA"/>
+          <w:lang/>
         </w:rPr>
         <w:br/>
         <w:t>Mar 2020 - Jun 2021</w:t>
@@ -2872,8 +3320,8 @@
           <w:szCs w:val="24"/>
         </w:rPr>
       </w:pPr>
-      <w:bookmarkStart w:id="17" w:name="OLE_LINK13"/>
-      <w:bookmarkStart w:id="18" w:name="OLE_LINK12"/>
+      <w:bookmarkStart w:id="18" w:name="OLE_LINK13"/>
+      <w:bookmarkStart w:id="19" w:name="OLE_LINK12"/>
       <w:r>
         <w:rPr>
           <w:rFonts w:ascii="Times New Roman" w:eastAsia="Times New Roman" w:hAnsi="Times New Roman" w:cs="Times New Roman"/>
@@ -2883,7 +3331,7 @@
         </w:rPr>
         <w:t>Responsibility</w:t>
       </w:r>
-      <w:bookmarkEnd w:id="17"/>
+      <w:bookmarkEnd w:id="18"/>
       <w:r>
         <w:rPr>
           <w:rFonts w:ascii="Times New Roman" w:eastAsia="Times New Roman" w:hAnsi="Times New Roman" w:cs="Times New Roman"/>
@@ -2893,8 +3341,8 @@
         </w:rPr>
         <w:t xml:space="preserve">: </w:t>
       </w:r>
-      <w:bookmarkStart w:id="19" w:name="OLE_LINK10"/>
-      <w:bookmarkStart w:id="20" w:name="OLE_LINK18"/>
+      <w:bookmarkStart w:id="20" w:name="OLE_LINK10"/>
+      <w:bookmarkStart w:id="21" w:name="OLE_LINK18"/>
       <w:r>
         <w:rPr>
           <w:rFonts w:ascii="Times New Roman" w:eastAsia="Times New Roman" w:hAnsi="Times New Roman" w:cs="Times New Roman"/>
@@ -2921,11 +3369,11 @@
           <w:color w:val="292929"/>
           <w:sz w:val="24"/>
           <w:szCs w:val="24"/>
-          <w:lang w:val="en-UA"/>
+          <w:lang/>
         </w:rPr>
         <w:t xml:space="preserve"> </w:t>
       </w:r>
-      <w:bookmarkEnd w:id="19"/>
+      <w:bookmarkEnd w:id="20"/>
       <w:r>
         <w:rPr>
           <w:rFonts w:ascii="Times New Roman" w:eastAsia="Times New Roman" w:hAnsi="Times New Roman" w:cs="Times New Roman"/>
@@ -2943,7 +3391,7 @@
           <w:color w:val="292929"/>
           <w:sz w:val="24"/>
           <w:szCs w:val="24"/>
-          <w:lang w:val="en-UA"/>
+          <w:lang/>
         </w:rPr>
         <w:t>Video Content Delivery</w:t>
       </w:r>
@@ -2964,7 +3412,7 @@
           <w:color w:val="292929"/>
           <w:sz w:val="24"/>
           <w:szCs w:val="24"/>
-          <w:lang w:val="en-UA"/>
+          <w:lang/>
         </w:rPr>
         <w:t xml:space="preserve"> for </w:t>
       </w:r>
@@ -2985,7 +3433,7 @@
           <w:color w:val="292929"/>
           <w:sz w:val="24"/>
           <w:szCs w:val="24"/>
-          <w:lang w:val="en-UA"/>
+          <w:lang/>
         </w:rPr>
         <w:t xml:space="preserve">ost </w:t>
       </w:r>
@@ -3006,32 +3454,32 @@
           <w:color w:val="292929"/>
           <w:sz w:val="24"/>
           <w:szCs w:val="24"/>
-          <w:lang w:val="en-UA"/>
+          <w:lang/>
         </w:rPr>
         <w:t>roduction</w:t>
       </w:r>
-      <w:bookmarkEnd w:id="20"/>
-      <w:r>
-        <w:rPr>
-          <w:rFonts w:ascii="Times New Roman" w:eastAsia="Times New Roman" w:hAnsi="Times New Roman" w:cs="Times New Roman"/>
-          <w:bCs/>
-          <w:color w:val="292929"/>
-          <w:sz w:val="24"/>
-          <w:szCs w:val="24"/>
-          <w:lang w:val="en-UA"/>
+      <w:bookmarkEnd w:id="21"/>
+      <w:r>
+        <w:rPr>
+          <w:rFonts w:ascii="Times New Roman" w:eastAsia="Times New Roman" w:hAnsi="Times New Roman" w:cs="Times New Roman"/>
+          <w:bCs/>
+          <w:color w:val="292929"/>
+          <w:sz w:val="24"/>
+          <w:szCs w:val="24"/>
+          <w:lang/>
         </w:rPr>
         <w:br/>
         <w:t xml:space="preserve">Technology: </w:t>
       </w:r>
-      <w:bookmarkStart w:id="21" w:name="OLE_LINK7"/>
-      <w:r>
-        <w:rPr>
-          <w:rFonts w:ascii="Times New Roman" w:eastAsia="Times New Roman" w:hAnsi="Times New Roman" w:cs="Times New Roman"/>
-          <w:bCs/>
-          <w:color w:val="292929"/>
-          <w:sz w:val="24"/>
-          <w:szCs w:val="24"/>
-          <w:lang w:val="en-UA"/>
+      <w:bookmarkStart w:id="22" w:name="OLE_LINK7"/>
+      <w:r>
+        <w:rPr>
+          <w:rFonts w:ascii="Times New Roman" w:eastAsia="Times New Roman" w:hAnsi="Times New Roman" w:cs="Times New Roman"/>
+          <w:bCs/>
+          <w:color w:val="292929"/>
+          <w:sz w:val="24"/>
+          <w:szCs w:val="24"/>
+          <w:lang/>
         </w:rPr>
         <w:t>Windows</w:t>
       </w:r>
@@ -3045,7 +3493,7 @@
         </w:rPr>
         <w:t xml:space="preserve"> Server, Linux, MacOS</w:t>
       </w:r>
-      <w:bookmarkEnd w:id="21"/>
+      <w:bookmarkEnd w:id="22"/>
       <w:r>
         <w:rPr>
           <w:rFonts w:ascii="Times New Roman" w:eastAsia="Times New Roman" w:hAnsi="Times New Roman" w:cs="Times New Roman"/>
@@ -3077,7 +3525,7 @@
         <w:t>Products</w:t>
       </w:r>
     </w:p>
-    <w:bookmarkEnd w:id="18"/>
+    <w:bookmarkEnd w:id="19"/>
     <w:p>
       <w:pPr>
         <w:pBdr>
@@ -3222,8 +3670,8 @@
           <w:szCs w:val="24"/>
         </w:rPr>
       </w:pPr>
-      <w:bookmarkStart w:id="22" w:name="OLE_LINK15"/>
-      <w:bookmarkStart w:id="23" w:name="OLE_LINK17"/>
+      <w:bookmarkStart w:id="23" w:name="OLE_LINK15"/>
+      <w:bookmarkStart w:id="24" w:name="OLE_LINK17"/>
       <w:r>
         <w:rPr>
           <w:rFonts w:ascii="Times New Roman" w:eastAsia="Times New Roman" w:hAnsi="Times New Roman" w:cs="Times New Roman"/>
@@ -3233,7 +3681,7 @@
         </w:rPr>
         <w:t>Responsibility</w:t>
       </w:r>
-      <w:bookmarkEnd w:id="22"/>
+      <w:bookmarkEnd w:id="23"/>
       <w:r>
         <w:rPr>
           <w:rFonts w:ascii="Times New Roman" w:eastAsia="Times New Roman" w:hAnsi="Times New Roman" w:cs="Times New Roman"/>
@@ -3254,7 +3702,7 @@
         <w:t>Technical Support</w:t>
       </w:r>
     </w:p>
-    <w:bookmarkEnd w:id="23"/>
+    <w:bookmarkEnd w:id="24"/>
     <w:p>
       <w:pPr>
         <w:pBdr>
@@ -3347,7 +3795,7 @@
         </w:rPr>
         <w:t xml:space="preserve"> Avid </w:t>
       </w:r>
-      <w:bookmarkStart w:id="24" w:name="OLE_LINK11"/>
+      <w:bookmarkStart w:id="25" w:name="OLE_LINK11"/>
       <w:r>
         <w:rPr>
           <w:rFonts w:ascii="Times New Roman" w:eastAsia="Times New Roman" w:hAnsi="Times New Roman" w:cs="Times New Roman"/>
@@ -3358,7 +3806,7 @@
         </w:rPr>
         <w:t xml:space="preserve">Technology </w:t>
       </w:r>
-      <w:bookmarkEnd w:id="24"/>
+      <w:bookmarkEnd w:id="25"/>
       <w:r>
         <w:rPr>
           <w:rFonts w:ascii="Times New Roman" w:eastAsia="Times New Roman" w:hAnsi="Times New Roman" w:cs="Times New Roman"/>
@@ -3413,17 +3861,17 @@
           <w:color w:val="292929"/>
           <w:sz w:val="24"/>
           <w:szCs w:val="24"/>
-          <w:lang w:val="en-UA"/>
-        </w:rPr>
-      </w:pPr>
-      <w:r>
-        <w:rPr>
-          <w:rFonts w:ascii="Times New Roman" w:eastAsia="Times New Roman" w:hAnsi="Times New Roman" w:cs="Times New Roman"/>
-          <w:bCs/>
-          <w:color w:val="292929"/>
-          <w:sz w:val="24"/>
-          <w:szCs w:val="24"/>
-          <w:lang w:val="en-UA"/>
+          <w:lang/>
+        </w:rPr>
+      </w:pPr>
+      <w:r>
+        <w:rPr>
+          <w:rFonts w:ascii="Times New Roman" w:eastAsia="Times New Roman" w:hAnsi="Times New Roman" w:cs="Times New Roman"/>
+          <w:bCs/>
+          <w:color w:val="292929"/>
+          <w:sz w:val="24"/>
+          <w:szCs w:val="24"/>
+          <w:lang/>
         </w:rPr>
         <w:t>Broadcast Specialist</w:t>
       </w:r>
@@ -3434,7 +3882,7 @@
           <w:color w:val="292929"/>
           <w:sz w:val="24"/>
           <w:szCs w:val="24"/>
-          <w:lang w:val="en-UA"/>
+          <w:lang/>
         </w:rPr>
         <w:br/>
         <w:t>TV channel, Shift-time</w:t>
@@ -3446,7 +3894,7 @@
           <w:color w:val="292929"/>
           <w:sz w:val="24"/>
           <w:szCs w:val="24"/>
-          <w:lang w:val="en-UA"/>
+          <w:lang/>
         </w:rPr>
         <w:br/>
         <w:t>Sep 2016 - Feb 2018</w:t>
@@ -3472,7 +3920,7 @@
           <w:color w:val="292929"/>
           <w:sz w:val="24"/>
           <w:szCs w:val="24"/>
-          <w:lang w:val="en-UA"/>
+          <w:lang/>
         </w:rPr>
       </w:pPr>
       <w:r>
@@ -3484,7 +3932,7 @@
         </w:rPr>
         <w:t xml:space="preserve">Responsibility: </w:t>
       </w:r>
-      <w:bookmarkStart w:id="25" w:name="OLE_LINK16"/>
+      <w:bookmarkStart w:id="26" w:name="OLE_LINK16"/>
       <w:r>
         <w:rPr>
           <w:rFonts w:ascii="Times New Roman" w:eastAsia="Times New Roman" w:hAnsi="Times New Roman" w:cs="Times New Roman"/>
@@ -3494,28 +3942,28 @@
         </w:rPr>
         <w:t>Broadcast quality control, planning of the broadcast grid, quick response to any problems in the final broadcast signal</w:t>
       </w:r>
-      <w:bookmarkEnd w:id="25"/>
-      <w:r>
-        <w:rPr>
-          <w:rFonts w:ascii="Times New Roman" w:eastAsia="Times New Roman" w:hAnsi="Times New Roman" w:cs="Times New Roman"/>
-          <w:bCs/>
-          <w:color w:val="292929"/>
-          <w:sz w:val="24"/>
-          <w:szCs w:val="24"/>
-          <w:lang w:val="en-UA"/>
+      <w:bookmarkEnd w:id="26"/>
+      <w:r>
+        <w:rPr>
+          <w:rFonts w:ascii="Times New Roman" w:eastAsia="Times New Roman" w:hAnsi="Times New Roman" w:cs="Times New Roman"/>
+          <w:bCs/>
+          <w:color w:val="292929"/>
+          <w:sz w:val="24"/>
+          <w:szCs w:val="24"/>
+          <w:lang/>
         </w:rPr>
         <w:br/>
         <w:t xml:space="preserve">Technology: </w:t>
       </w:r>
-      <w:bookmarkStart w:id="26" w:name="OLE_LINK6"/>
-      <w:r>
-        <w:rPr>
-          <w:rFonts w:ascii="Times New Roman" w:eastAsia="Times New Roman" w:hAnsi="Times New Roman" w:cs="Times New Roman"/>
-          <w:bCs/>
-          <w:color w:val="292929"/>
-          <w:sz w:val="24"/>
-          <w:szCs w:val="24"/>
-          <w:lang w:val="en-UA"/>
+      <w:bookmarkStart w:id="27" w:name="OLE_LINK6"/>
+      <w:r>
+        <w:rPr>
+          <w:rFonts w:ascii="Times New Roman" w:eastAsia="Times New Roman" w:hAnsi="Times New Roman" w:cs="Times New Roman"/>
+          <w:bCs/>
+          <w:color w:val="292929"/>
+          <w:sz w:val="24"/>
+          <w:szCs w:val="24"/>
+          <w:lang/>
         </w:rPr>
         <w:t>Oasys</w:t>
       </w:r>
@@ -3536,11 +3984,11 @@
           <w:color w:val="292929"/>
           <w:sz w:val="24"/>
           <w:szCs w:val="24"/>
-          <w:lang w:val="en-UA"/>
+          <w:lang/>
         </w:rPr>
         <w:t>, Broadcasting, Television</w:t>
       </w:r>
-      <w:bookmarkEnd w:id="26"/>
+      <w:bookmarkEnd w:id="27"/>
     </w:p>
     <w:p>
       <w:pPr>
@@ -3666,7 +4114,7 @@
           <w:color w:val="292929"/>
           <w:sz w:val="24"/>
           <w:szCs w:val="24"/>
-          <w:lang w:val="en-UA"/>
+          <w:lang/>
         </w:rPr>
         <w:t xml:space="preserve">National Technical University of Ukraine </w:t>
       </w:r>
@@ -3687,7 +4135,7 @@
           <w:color w:val="292929"/>
           <w:sz w:val="24"/>
           <w:szCs w:val="24"/>
-          <w:lang w:val="en-UA"/>
+          <w:lang/>
         </w:rPr>
         <w:t>Kyiv Polytechnic Institute</w:t>
       </w:r>
@@ -3728,7 +4176,7 @@
           <w:color w:val="292929"/>
           <w:sz w:val="24"/>
           <w:szCs w:val="24"/>
-          <w:lang w:val="en-UA"/>
+          <w:lang/>
         </w:rPr>
         <w:t xml:space="preserve">            Master's degree, Intellectual technologies of microsystem radio-electronic equipmen</w:t>
       </w:r>
@@ -3760,17 +4208,17 @@
           <w:color w:val="292929"/>
           <w:sz w:val="24"/>
           <w:szCs w:val="24"/>
-          <w:lang w:val="en-UA"/>
-        </w:rPr>
-      </w:pPr>
-      <w:r>
-        <w:rPr>
-          <w:rFonts w:ascii="Times New Roman" w:eastAsia="Times New Roman" w:hAnsi="Times New Roman" w:cs="Times New Roman"/>
-          <w:bCs/>
-          <w:color w:val="292929"/>
-          <w:sz w:val="24"/>
-          <w:szCs w:val="24"/>
-          <w:lang w:val="en-UA"/>
+          <w:lang/>
+        </w:rPr>
+      </w:pPr>
+      <w:r>
+        <w:rPr>
+          <w:rFonts w:ascii="Times New Roman" w:eastAsia="Times New Roman" w:hAnsi="Times New Roman" w:cs="Times New Roman"/>
+          <w:bCs/>
+          <w:color w:val="292929"/>
+          <w:sz w:val="24"/>
+          <w:szCs w:val="24"/>
+          <w:lang/>
         </w:rPr>
         <w:t xml:space="preserve">            Sep 2017 - Sep 2018</w:t>
       </w:r>
@@ -3822,7 +4270,7 @@
           <w:color w:val="292929"/>
           <w:sz w:val="24"/>
           <w:szCs w:val="24"/>
-          <w:lang w:val="en-UA"/>
+          <w:lang/>
         </w:rPr>
         <w:t xml:space="preserve">National Technical University of Ukraine </w:t>
       </w:r>
@@ -3841,7 +4289,7 @@
           <w:color w:val="292929"/>
           <w:sz w:val="24"/>
           <w:szCs w:val="24"/>
-          <w:lang w:val="en-UA"/>
+          <w:lang/>
         </w:rPr>
         <w:t>Kyiv Polytechnic Institute</w:t>
       </w:r>
@@ -3874,16 +4322,16 @@
           <w:color w:val="292929"/>
           <w:sz w:val="24"/>
           <w:szCs w:val="24"/>
-          <w:lang w:val="en-UA"/>
-        </w:rPr>
-      </w:pPr>
-      <w:r>
-        <w:rPr>
-          <w:rFonts w:ascii="Times New Roman" w:eastAsia="Times New Roman" w:hAnsi="Times New Roman" w:cs="Times New Roman"/>
-          <w:color w:val="292929"/>
-          <w:sz w:val="24"/>
-          <w:szCs w:val="24"/>
-          <w:lang w:val="en-UA"/>
+          <w:lang/>
+        </w:rPr>
+      </w:pPr>
+      <w:r>
+        <w:rPr>
+          <w:rFonts w:ascii="Times New Roman" w:eastAsia="Times New Roman" w:hAnsi="Times New Roman" w:cs="Times New Roman"/>
+          <w:color w:val="292929"/>
+          <w:sz w:val="24"/>
+          <w:szCs w:val="24"/>
+          <w:lang/>
         </w:rPr>
         <w:t>Bachelor's degree, Telecommunications and radio engineering</w:t>
       </w:r>
@@ -3907,16 +4355,16 @@
           <w:color w:val="292929"/>
           <w:sz w:val="24"/>
           <w:szCs w:val="24"/>
-          <w:lang w:val="en-UA"/>
-        </w:rPr>
-      </w:pPr>
-      <w:r>
-        <w:rPr>
-          <w:rFonts w:ascii="Times New Roman" w:eastAsia="Times New Roman" w:hAnsi="Times New Roman" w:cs="Times New Roman"/>
-          <w:color w:val="292929"/>
-          <w:sz w:val="24"/>
-          <w:szCs w:val="24"/>
-          <w:lang w:val="en-UA"/>
+          <w:lang/>
+        </w:rPr>
+      </w:pPr>
+      <w:r>
+        <w:rPr>
+          <w:rFonts w:ascii="Times New Roman" w:eastAsia="Times New Roman" w:hAnsi="Times New Roman" w:cs="Times New Roman"/>
+          <w:color w:val="292929"/>
+          <w:sz w:val="24"/>
+          <w:szCs w:val="24"/>
+          <w:lang/>
         </w:rPr>
         <w:t>Sep 2013 - Aug 2017</w:t>
       </w:r>
@@ -5564,28 +6012,28 @@
 </file>
 
 <file path=customXml/item1.xml><?xml version="1.0" encoding="utf-8"?>
+<b:Sources xmlns:b="http://schemas.openxmlformats.org/officeDocument/2006/bibliography" xmlns="http://schemas.openxmlformats.org/officeDocument/2006/bibliography" SelectedStyle="/APASixthEditionOfficeOnline.xsl" StyleName="APA" Version="6"/>
+</file>
+
+<file path=customXml/item2.xml><?xml version="1.0" encoding="utf-8"?>
 <go:gDocsCustomXmlDataStorage xmlns:go="http://customooxmlschemas.google.com/" xmlns:r="http://schemas.openxmlformats.org/officeDocument/2006/relationships">
   <go:docsCustomData xmlns:go="http://customooxmlschemas.google.com/" roundtripDataSignature="AMtx7miquwXk23FDSdvM9g0XjYUQDI2Xiw==">AMUW2mV8Usgr9B3EGQ/Bs/2gV7MOV1FcsDazARidnpsQYEhivZ0IHWnRDt9dIife++wddqz/UmjAJXgUUrSju/v3Or4/TgRCTI8hCbsVskxOzTGwCUff0fRIuydDmGvbHEEZGRGBSc6uIG4nWFqBOFi/8FuxqbXtVkPCvkjthPrckzyex13UgM+uEZoI/PGxSAr06DAz1kd6rbD5kWPATUmh8j7jmqE8AjCocIbn5CNDNAU3xEB2HuT5Yl90f2R9XRLO2+OnxpvQG/UIHBaBEU9OI6OCLQaGulqmjEkXT9uX3T80htX55gf93CoEgeWuQKcpXIGxA5y0k3yMtI5ayqgH5vhTabAQLJ8J8Mmh3mqOOAXHRbmxec7P5FFKIkdrbrulwgglsSu2Ssiys+tZFHxi+GLfMlX0xg==</go:docsCustomData>
 </go:gDocsCustomXmlDataStorage>
 </file>
 
-<file path=customXml/item2.xml><?xml version="1.0" encoding="utf-8"?>
-<b:Sources xmlns:b="http://schemas.openxmlformats.org/officeDocument/2006/bibliography" xmlns="http://schemas.openxmlformats.org/officeDocument/2006/bibliography" SelectedStyle="/APASixthEditionOfficeOnline.xsl" StyleName="APA" Version="6"/>
+<file path=customXml/itemProps1.xml><?xml version="1.0" encoding="utf-8"?>
+<ds:datastoreItem xmlns:ds="http://schemas.openxmlformats.org/officeDocument/2006/customXml" ds:itemID="{335F8DF2-454D-0C43-956B-169775FCDB14}">
+  <ds:schemaRefs>
+    <ds:schemaRef ds:uri="http://schemas.openxmlformats.org/officeDocument/2006/bibliography"/>
+  </ds:schemaRefs>
+</ds:datastoreItem>
 </file>
 
-<file path=customXml/itemProps1.xml><?xml version="1.0" encoding="utf-8"?>
+<file path=customXml/itemProps2.xml><?xml version="1.0" encoding="utf-8"?>
 <ds:datastoreItem xmlns:ds="http://schemas.openxmlformats.org/officeDocument/2006/customXml" ds:itemID="{11111111-1234-1234-1234-123412341234}">
   <ds:schemaRefs>
     <ds:schemaRef ds:uri="http://customooxmlschemas.google.com/"/>
     <ds:schemaRef ds:uri="http://schemas.openxmlformats.org/officeDocument/2006/relationships"/>
   </ds:schemaRefs>
 </ds:datastoreItem>
-</file>
-
-<file path=customXml/itemProps2.xml><?xml version="1.0" encoding="utf-8"?>
-<ds:datastoreItem xmlns:ds="http://schemas.openxmlformats.org/officeDocument/2006/customXml" ds:itemID="{335F8DF2-454D-0C43-956B-169775FCDB14}">
-  <ds:schemaRefs>
-    <ds:schemaRef ds:uri="http://schemas.openxmlformats.org/officeDocument/2006/bibliography"/>
-  </ds:schemaRefs>
-</ds:datastoreItem>
 </file>
</xml_diff>